<commit_message>
updated documentation. Not sure if complete
</commit_message>
<xml_diff>
--- a/Documentation.docx
+++ b/Documentation.docx
@@ -58,7 +58,7 @@
                     </pic:cNvPicPr>
                   </pic:nvPicPr>
                   <pic:blipFill>
-                    <a:blip r:embed="rId6">
+                    <a:blip r:embed="rId7">
                       <a:extLst>
                         <a:ext uri="{28A0092B-C50C-407E-A947-70E740481C1C}">
                           <a14:useLocalDpi xmlns:a14="http://schemas.microsoft.com/office/drawing/2010/main" val="0"/>
@@ -214,16 +214,7 @@
           <w:sz w:val="48"/>
           <w:szCs w:val="40"/>
         </w:rPr>
-        <w:t>Model-Based</w:t>
-      </w:r>
-      <w:r>
-        <w:rPr>
-          <w:b/>
-          <w:bCs/>
-          <w:sz w:val="48"/>
-          <w:szCs w:val="40"/>
-        </w:rPr>
-        <w:t xml:space="preserve"> Testing</w:t>
+        <w:t>Web Testing and MBT</w:t>
       </w:r>
     </w:p>
     <w:p>
@@ -347,7 +338,7 @@
                     </pic:cNvPicPr>
                   </pic:nvPicPr>
                   <pic:blipFill>
-                    <a:blip r:embed="rId7" cstate="print">
+                    <a:blip r:embed="rId8" cstate="print">
                       <a:extLst>
                         <a:ext uri="{28A0092B-C50C-407E-A947-70E740481C1C}">
                           <a14:useLocalDpi xmlns:a14="http://schemas.microsoft.com/office/drawing/2010/main" val="0"/>
@@ -443,7 +434,7 @@
           <w:r>
             <w:fldChar w:fldCharType="separate"/>
           </w:r>
-          <w:hyperlink w:anchor="_Toc24375011" w:history="1">
+          <w:hyperlink w:anchor="_Toc25310884" w:history="1">
             <w:r>
               <w:rPr>
                 <w:rStyle w:val="Hyperlink"/>
@@ -470,7 +461,7 @@
                 <w:noProof/>
                 <w:webHidden/>
               </w:rPr>
-              <w:instrText xml:space="preserve"> PAGEREF _Toc24375011 \h </w:instrText>
+              <w:instrText xml:space="preserve"> PAGEREF _Toc25310884 \h </w:instrText>
             </w:r>
             <w:r>
               <w:rPr>
@@ -503,23 +494,21 @@
         </w:p>
         <w:p>
           <w:pPr>
-            <w:pStyle w:val="TOC1"/>
+            <w:pStyle w:val="TOC2"/>
             <w:tabs>
               <w:tab w:val="right" w:leader="dot" w:pos="9350"/>
             </w:tabs>
             <w:rPr>
-              <w:rFonts w:cstheme="minorBidi"/>
               <w:noProof/>
-              <w:lang w:eastAsia="en-GB"/>
             </w:rPr>
           </w:pPr>
-          <w:hyperlink w:anchor="_Toc24375012" w:history="1">
+          <w:hyperlink w:anchor="_Toc25310885" w:history="1">
             <w:r>
               <w:rPr>
                 <w:rStyle w:val="Hyperlink"/>
                 <w:noProof/>
               </w:rPr>
-              <w:t>Task 2</w:t>
+              <w:t>The Feature file</w:t>
             </w:r>
             <w:r>
               <w:rPr>
@@ -540,7 +529,7 @@
                 <w:noProof/>
                 <w:webHidden/>
               </w:rPr>
-              <w:instrText xml:space="preserve"> PAGEREF _Toc24375012 \h </w:instrText>
+              <w:instrText xml:space="preserve"> PAGEREF _Toc25310885 \h </w:instrText>
             </w:r>
             <w:r>
               <w:rPr>
@@ -583,13 +572,13 @@
               <w:lang w:eastAsia="en-GB"/>
             </w:rPr>
           </w:pPr>
-          <w:hyperlink w:anchor="_Toc24375013" w:history="1">
+          <w:hyperlink w:anchor="_Toc25310886" w:history="1">
             <w:r>
               <w:rPr>
                 <w:rStyle w:val="Hyperlink"/>
                 <w:noProof/>
               </w:rPr>
-              <w:t>Task 3</w:t>
+              <w:t>Task 2</w:t>
             </w:r>
             <w:r>
               <w:rPr>
@@ -610,7 +599,7 @@
                 <w:noProof/>
                 <w:webHidden/>
               </w:rPr>
-              <w:instrText xml:space="preserve"> PAGEREF _Toc24375013 \h </w:instrText>
+              <w:instrText xml:space="preserve"> PAGEREF _Toc25310886 \h </w:instrText>
             </w:r>
             <w:r>
               <w:rPr>
@@ -630,7 +619,7 @@
                 <w:noProof/>
                 <w:webHidden/>
               </w:rPr>
-              <w:t>3</w:t>
+              <w:t>4</w:t>
             </w:r>
             <w:r>
               <w:rPr>
@@ -668,7 +657,7 @@
           <w:szCs w:val="40"/>
         </w:rPr>
         <w:sectPr>
-          <w:headerReference w:type="default" r:id="rId8"/>
+          <w:headerReference w:type="default" r:id="rId9"/>
           <w:pgSz w:w="12240" w:h="15840"/>
           <w:pgMar w:top="1440" w:right="1440" w:bottom="1440" w:left="1440" w:header="720" w:footer="720" w:gutter="0"/>
           <w:cols w:space="720"/>
@@ -680,7 +669,7 @@
       <w:pPr>
         <w:pStyle w:val="Heading1"/>
       </w:pPr>
-      <w:bookmarkStart w:id="0" w:name="_Toc24375011"/>
+      <w:bookmarkStart w:id="0" w:name="_Toc25310884"/>
       <w:r>
         <w:lastRenderedPageBreak/>
         <w:t>Task 1</w:t>
@@ -690,14 +679,14 @@
     <w:p/>
     <w:p>
       <w:r>
-        <w:t>I would like to know (1) which system you tested, (2) how you made the decision to use that system, (3) see your feature file, (4) a sample of your step definitions file(s) and (5) an explanation of any design decisions you made.</w:t>
+        <w:t>(5) an explanation of any design decisions you made.</w:t>
       </w:r>
     </w:p>
     <w:p>
       <w:r>
         <w:t xml:space="preserve">The system used was the website </w:t>
       </w:r>
-      <w:hyperlink r:id="rId9" w:history="1">
+      <w:hyperlink r:id="rId10" w:history="1">
         <w:r>
           <w:rPr>
             <w:rStyle w:val="Hyperlink"/>
@@ -728,1372 +717,402 @@
       <w:pPr>
         <w:pStyle w:val="Heading2"/>
       </w:pPr>
-      <w:r>
+      <w:bookmarkStart w:id="1" w:name="_Toc25310885"/>
+      <w:r>
+        <w:rPr>
+          <w:noProof/>
+        </w:rPr>
         <w:lastRenderedPageBreak/>
+        <w:drawing>
+          <wp:anchor distT="0" distB="0" distL="114300" distR="114300" simplePos="0" relativeHeight="251663360" behindDoc="0" locked="0" layoutInCell="1" allowOverlap="1" wp14:anchorId="73E8AA20" wp14:editId="47015600">
+            <wp:simplePos x="0" y="0"/>
+            <wp:positionH relativeFrom="margin">
+              <wp:align>left</wp:align>
+            </wp:positionH>
+            <wp:positionV relativeFrom="paragraph">
+              <wp:posOffset>264942</wp:posOffset>
+            </wp:positionV>
+            <wp:extent cx="6007100" cy="6588125"/>
+            <wp:effectExtent l="0" t="0" r="0" b="3175"/>
+            <wp:wrapTopAndBottom/>
+            <wp:docPr id="7" name="Picture 7"/>
+            <wp:cNvGraphicFramePr>
+              <a:graphicFrameLocks xmlns:a="http://schemas.openxmlformats.org/drawingml/2006/main" noChangeAspect="1"/>
+            </wp:cNvGraphicFramePr>
+            <a:graphic xmlns:a="http://schemas.openxmlformats.org/drawingml/2006/main">
+              <a:graphicData uri="http://schemas.openxmlformats.org/drawingml/2006/picture">
+                <pic:pic xmlns:pic="http://schemas.openxmlformats.org/drawingml/2006/picture">
+                  <pic:nvPicPr>
+                    <pic:cNvPr id="1" name=""/>
+                    <pic:cNvPicPr/>
+                  </pic:nvPicPr>
+                  <pic:blipFill>
+                    <a:blip r:embed="rId11">
+                      <a:extLst>
+                        <a:ext uri="{28A0092B-C50C-407E-A947-70E740481C1C}">
+                          <a14:useLocalDpi xmlns:a14="http://schemas.microsoft.com/office/drawing/2010/main" val="0"/>
+                        </a:ext>
+                      </a:extLst>
+                    </a:blip>
+                    <a:stretch>
+                      <a:fillRect/>
+                    </a:stretch>
+                  </pic:blipFill>
+                  <pic:spPr>
+                    <a:xfrm>
+                      <a:off x="0" y="0"/>
+                      <a:ext cx="6007100" cy="6588125"/>
+                    </a:xfrm>
+                    <a:prstGeom prst="rect">
+                      <a:avLst/>
+                    </a:prstGeom>
+                  </pic:spPr>
+                </pic:pic>
+              </a:graphicData>
+            </a:graphic>
+            <wp14:sizeRelH relativeFrom="page">
+              <wp14:pctWidth>0</wp14:pctWidth>
+            </wp14:sizeRelH>
+            <wp14:sizeRelV relativeFrom="page">
+              <wp14:pctHeight>0</wp14:pctHeight>
+            </wp14:sizeRelV>
+          </wp:anchor>
+        </w:drawing>
+      </w:r>
+      <w:r>
         <w:t>The Feature file</w:t>
       </w:r>
-    </w:p>
-    <w:p/>
-    <w:p>
-      <w:pPr>
-        <w:shd w:val="clear" w:color="auto" w:fill="2B2B2B"/>
-        <w:tabs>
-          <w:tab w:val="left" w:pos="916"/>
-          <w:tab w:val="left" w:pos="1832"/>
-          <w:tab w:val="left" w:pos="2748"/>
-          <w:tab w:val="left" w:pos="3664"/>
-          <w:tab w:val="left" w:pos="4580"/>
-          <w:tab w:val="left" w:pos="5496"/>
-          <w:tab w:val="left" w:pos="6412"/>
-          <w:tab w:val="left" w:pos="7328"/>
-          <w:tab w:val="left" w:pos="8244"/>
-          <w:tab w:val="left" w:pos="9160"/>
-          <w:tab w:val="left" w:pos="10076"/>
-          <w:tab w:val="left" w:pos="10992"/>
-          <w:tab w:val="left" w:pos="11908"/>
-          <w:tab w:val="left" w:pos="12824"/>
-          <w:tab w:val="left" w:pos="13740"/>
-          <w:tab w:val="left" w:pos="14656"/>
-        </w:tabs>
-        <w:spacing w:after="0" w:line="240" w:lineRule="auto"/>
-        <w:rPr>
-          <w:rFonts w:ascii="Consolas" w:eastAsia="Times New Roman" w:hAnsi="Consolas" w:cs="Courier New"/>
-          <w:color w:val="A9B7C6"/>
-          <w:sz w:val="20"/>
-          <w:szCs w:val="20"/>
-          <w:lang w:eastAsia="en-GB"/>
-        </w:rPr>
-      </w:pPr>
-      <w:r>
-        <w:rPr>
-          <w:rFonts w:ascii="Consolas" w:eastAsia="Times New Roman" w:hAnsi="Consolas" w:cs="Courier New"/>
-          <w:color w:val="CC7832"/>
-          <w:sz w:val="20"/>
-          <w:szCs w:val="20"/>
-          <w:lang w:eastAsia="en-GB"/>
-        </w:rPr>
-        <w:t>Feature</w:t>
-      </w:r>
-      <w:r>
-        <w:rPr>
-          <w:rFonts w:ascii="Consolas" w:eastAsia="Times New Roman" w:hAnsi="Consolas" w:cs="Courier New"/>
-          <w:color w:val="A9B7C6"/>
-          <w:sz w:val="20"/>
-          <w:szCs w:val="20"/>
-          <w:lang w:eastAsia="en-GB"/>
-        </w:rPr>
-        <w:t>: Online Store Functionality</w:t>
-      </w:r>
-      <w:r>
-        <w:rPr>
-          <w:rFonts w:ascii="Consolas" w:eastAsia="Times New Roman" w:hAnsi="Consolas" w:cs="Courier New"/>
-          <w:color w:val="A9B7C6"/>
-          <w:sz w:val="20"/>
-          <w:szCs w:val="20"/>
-          <w:lang w:eastAsia="en-GB"/>
-        </w:rPr>
-        <w:br/>
-      </w:r>
-      <w:r>
-        <w:rPr>
-          <w:rFonts w:ascii="Consolas" w:eastAsia="Times New Roman" w:hAnsi="Consolas" w:cs="Courier New"/>
-          <w:color w:val="A9B7C6"/>
-          <w:sz w:val="20"/>
-          <w:szCs w:val="20"/>
-          <w:lang w:eastAsia="en-GB"/>
-        </w:rPr>
-        <w:br/>
-        <w:t xml:space="preserve">  These scenarios test online store functionality.</w:t>
-      </w:r>
-      <w:r>
-        <w:rPr>
-          <w:rFonts w:ascii="Consolas" w:eastAsia="Times New Roman" w:hAnsi="Consolas" w:cs="Courier New"/>
-          <w:color w:val="A9B7C6"/>
-          <w:sz w:val="20"/>
-          <w:szCs w:val="20"/>
-          <w:lang w:eastAsia="en-GB"/>
-        </w:rPr>
-        <w:br/>
-      </w:r>
-      <w:r>
-        <w:rPr>
-          <w:rFonts w:ascii="Consolas" w:eastAsia="Times New Roman" w:hAnsi="Consolas" w:cs="Courier New"/>
-          <w:color w:val="A9B7C6"/>
-          <w:sz w:val="20"/>
-          <w:szCs w:val="20"/>
-          <w:lang w:eastAsia="en-GB"/>
-        </w:rPr>
-        <w:br/>
-        <w:t xml:space="preserve">  </w:t>
-      </w:r>
-      <w:r>
-        <w:rPr>
-          <w:rFonts w:ascii="Consolas" w:eastAsia="Times New Roman" w:hAnsi="Consolas" w:cs="Courier New"/>
-          <w:color w:val="CC7832"/>
-          <w:sz w:val="20"/>
-          <w:szCs w:val="20"/>
-          <w:lang w:eastAsia="en-GB"/>
-        </w:rPr>
-        <w:t>Scenario</w:t>
-      </w:r>
-      <w:r>
-        <w:rPr>
-          <w:rFonts w:ascii="Consolas" w:eastAsia="Times New Roman" w:hAnsi="Consolas" w:cs="Courier New"/>
-          <w:color w:val="A9B7C6"/>
-          <w:sz w:val="20"/>
-          <w:szCs w:val="20"/>
-          <w:lang w:eastAsia="en-GB"/>
-        </w:rPr>
-        <w:t>: Valid Login</w:t>
-      </w:r>
-      <w:r>
-        <w:rPr>
-          <w:rFonts w:ascii="Consolas" w:eastAsia="Times New Roman" w:hAnsi="Consolas" w:cs="Courier New"/>
-          <w:color w:val="A9B7C6"/>
-          <w:sz w:val="20"/>
-          <w:szCs w:val="20"/>
-          <w:lang w:eastAsia="en-GB"/>
-        </w:rPr>
-        <w:br/>
-        <w:t xml:space="preserve">    </w:t>
-      </w:r>
-      <w:r>
-        <w:rPr>
-          <w:rFonts w:ascii="Consolas" w:eastAsia="Times New Roman" w:hAnsi="Consolas" w:cs="Courier New"/>
-          <w:color w:val="CC7832"/>
-          <w:sz w:val="20"/>
-          <w:szCs w:val="20"/>
-          <w:lang w:eastAsia="en-GB"/>
-        </w:rPr>
-        <w:t xml:space="preserve">Given </w:t>
-      </w:r>
-      <w:r>
-        <w:rPr>
-          <w:rFonts w:ascii="Consolas" w:eastAsia="Times New Roman" w:hAnsi="Consolas" w:cs="Courier New"/>
-          <w:color w:val="A9B7C6"/>
-          <w:sz w:val="20"/>
-          <w:szCs w:val="20"/>
-          <w:lang w:eastAsia="en-GB"/>
-        </w:rPr>
-        <w:t>I am a user on the website</w:t>
-      </w:r>
-      <w:r>
-        <w:rPr>
-          <w:rFonts w:ascii="Consolas" w:eastAsia="Times New Roman" w:hAnsi="Consolas" w:cs="Courier New"/>
-          <w:color w:val="A9B7C6"/>
-          <w:sz w:val="20"/>
-          <w:szCs w:val="20"/>
-          <w:lang w:eastAsia="en-GB"/>
-        </w:rPr>
-        <w:br/>
-        <w:t xml:space="preserve">    </w:t>
-      </w:r>
-      <w:r>
-        <w:rPr>
-          <w:rFonts w:ascii="Consolas" w:eastAsia="Times New Roman" w:hAnsi="Consolas" w:cs="Courier New"/>
-          <w:color w:val="CC7832"/>
-          <w:sz w:val="20"/>
-          <w:szCs w:val="20"/>
-          <w:lang w:eastAsia="en-GB"/>
-        </w:rPr>
-        <w:t xml:space="preserve">When </w:t>
-      </w:r>
-      <w:r>
-        <w:rPr>
-          <w:rFonts w:ascii="Consolas" w:eastAsia="Times New Roman" w:hAnsi="Consolas" w:cs="Courier New"/>
-          <w:color w:val="A9B7C6"/>
-          <w:sz w:val="20"/>
-          <w:szCs w:val="20"/>
-          <w:lang w:eastAsia="en-GB"/>
-        </w:rPr>
-        <w:t>I log in using valid credentials</w:t>
-      </w:r>
-      <w:r>
-        <w:rPr>
-          <w:rFonts w:ascii="Consolas" w:eastAsia="Times New Roman" w:hAnsi="Consolas" w:cs="Courier New"/>
-          <w:color w:val="A9B7C6"/>
-          <w:sz w:val="20"/>
-          <w:szCs w:val="20"/>
-          <w:lang w:eastAsia="en-GB"/>
-        </w:rPr>
-        <w:br/>
-        <w:t xml:space="preserve">    </w:t>
-      </w:r>
-      <w:r>
-        <w:rPr>
-          <w:rFonts w:ascii="Consolas" w:eastAsia="Times New Roman" w:hAnsi="Consolas" w:cs="Courier New"/>
-          <w:color w:val="CC7832"/>
-          <w:sz w:val="20"/>
-          <w:szCs w:val="20"/>
-          <w:lang w:eastAsia="en-GB"/>
-        </w:rPr>
-        <w:t xml:space="preserve">Then </w:t>
-      </w:r>
-      <w:r>
-        <w:rPr>
-          <w:rFonts w:ascii="Consolas" w:eastAsia="Times New Roman" w:hAnsi="Consolas" w:cs="Courier New"/>
-          <w:color w:val="A9B7C6"/>
-          <w:sz w:val="20"/>
-          <w:szCs w:val="20"/>
-          <w:lang w:eastAsia="en-GB"/>
-        </w:rPr>
-        <w:t>I should be logged in</w:t>
-      </w:r>
-      <w:r>
-        <w:rPr>
-          <w:rFonts w:ascii="Consolas" w:eastAsia="Times New Roman" w:hAnsi="Consolas" w:cs="Courier New"/>
-          <w:color w:val="A9B7C6"/>
-          <w:sz w:val="20"/>
-          <w:szCs w:val="20"/>
-          <w:lang w:eastAsia="en-GB"/>
-        </w:rPr>
-        <w:br/>
-      </w:r>
-      <w:r>
-        <w:rPr>
-          <w:rFonts w:ascii="Consolas" w:eastAsia="Times New Roman" w:hAnsi="Consolas" w:cs="Courier New"/>
-          <w:color w:val="A9B7C6"/>
-          <w:sz w:val="20"/>
-          <w:szCs w:val="20"/>
-          <w:lang w:eastAsia="en-GB"/>
-        </w:rPr>
-        <w:br/>
-        <w:t xml:space="preserve">  </w:t>
-      </w:r>
-      <w:r>
-        <w:rPr>
-          <w:rFonts w:ascii="Consolas" w:eastAsia="Times New Roman" w:hAnsi="Consolas" w:cs="Courier New"/>
-          <w:color w:val="CC7832"/>
-          <w:sz w:val="20"/>
-          <w:szCs w:val="20"/>
-          <w:lang w:eastAsia="en-GB"/>
-        </w:rPr>
-        <w:t>Scenario</w:t>
-      </w:r>
-      <w:r>
-        <w:rPr>
-          <w:rFonts w:ascii="Consolas" w:eastAsia="Times New Roman" w:hAnsi="Consolas" w:cs="Courier New"/>
-          <w:color w:val="A9B7C6"/>
-          <w:sz w:val="20"/>
-          <w:szCs w:val="20"/>
-          <w:lang w:eastAsia="en-GB"/>
-        </w:rPr>
-        <w:t>: Invalid Login</w:t>
-      </w:r>
-      <w:r>
-        <w:rPr>
-          <w:rFonts w:ascii="Consolas" w:eastAsia="Times New Roman" w:hAnsi="Consolas" w:cs="Courier New"/>
-          <w:color w:val="A9B7C6"/>
-          <w:sz w:val="20"/>
-          <w:szCs w:val="20"/>
-          <w:lang w:eastAsia="en-GB"/>
-        </w:rPr>
-        <w:br/>
-        <w:t xml:space="preserve">    </w:t>
-      </w:r>
-      <w:r>
-        <w:rPr>
-          <w:rFonts w:ascii="Consolas" w:eastAsia="Times New Roman" w:hAnsi="Consolas" w:cs="Courier New"/>
-          <w:color w:val="CC7832"/>
-          <w:sz w:val="20"/>
-          <w:szCs w:val="20"/>
-          <w:lang w:eastAsia="en-GB"/>
-        </w:rPr>
-        <w:t xml:space="preserve">Given </w:t>
-      </w:r>
-      <w:r>
-        <w:rPr>
-          <w:rFonts w:ascii="Consolas" w:eastAsia="Times New Roman" w:hAnsi="Consolas" w:cs="Courier New"/>
-          <w:color w:val="A9B7C6"/>
-          <w:sz w:val="20"/>
-          <w:szCs w:val="20"/>
-          <w:lang w:eastAsia="en-GB"/>
-        </w:rPr>
-        <w:t>I am a user on the website</w:t>
-      </w:r>
-      <w:r>
-        <w:rPr>
-          <w:rFonts w:ascii="Consolas" w:eastAsia="Times New Roman" w:hAnsi="Consolas" w:cs="Courier New"/>
-          <w:color w:val="A9B7C6"/>
-          <w:sz w:val="20"/>
-          <w:szCs w:val="20"/>
-          <w:lang w:eastAsia="en-GB"/>
-        </w:rPr>
-        <w:br/>
-        <w:t xml:space="preserve">    </w:t>
-      </w:r>
-      <w:r>
-        <w:rPr>
-          <w:rFonts w:ascii="Consolas" w:eastAsia="Times New Roman" w:hAnsi="Consolas" w:cs="Courier New"/>
-          <w:color w:val="CC7832"/>
-          <w:sz w:val="20"/>
-          <w:szCs w:val="20"/>
-          <w:lang w:eastAsia="en-GB"/>
-        </w:rPr>
-        <w:t xml:space="preserve">When </w:t>
-      </w:r>
-      <w:r>
-        <w:rPr>
-          <w:rFonts w:ascii="Consolas" w:eastAsia="Times New Roman" w:hAnsi="Consolas" w:cs="Courier New"/>
-          <w:color w:val="A9B7C6"/>
-          <w:sz w:val="20"/>
-          <w:szCs w:val="20"/>
-          <w:lang w:eastAsia="en-GB"/>
-        </w:rPr>
-        <w:t>I log in using invalid credentials</w:t>
-      </w:r>
-      <w:r>
-        <w:rPr>
-          <w:rFonts w:ascii="Consolas" w:eastAsia="Times New Roman" w:hAnsi="Consolas" w:cs="Courier New"/>
-          <w:color w:val="A9B7C6"/>
-          <w:sz w:val="20"/>
-          <w:szCs w:val="20"/>
-          <w:lang w:eastAsia="en-GB"/>
-        </w:rPr>
-        <w:br/>
-        <w:t xml:space="preserve">    </w:t>
-      </w:r>
-      <w:r>
-        <w:rPr>
-          <w:rFonts w:ascii="Consolas" w:eastAsia="Times New Roman" w:hAnsi="Consolas" w:cs="Courier New"/>
-          <w:color w:val="CC7832"/>
-          <w:sz w:val="20"/>
-          <w:szCs w:val="20"/>
-          <w:lang w:eastAsia="en-GB"/>
-        </w:rPr>
-        <w:t xml:space="preserve">Then </w:t>
-      </w:r>
-      <w:r>
-        <w:rPr>
-          <w:rFonts w:ascii="Consolas" w:eastAsia="Times New Roman" w:hAnsi="Consolas" w:cs="Courier New"/>
-          <w:color w:val="A9B7C6"/>
-          <w:sz w:val="20"/>
-          <w:szCs w:val="20"/>
-          <w:lang w:eastAsia="en-GB"/>
-        </w:rPr>
-        <w:t>I should not be logged in</w:t>
-      </w:r>
-      <w:r>
-        <w:rPr>
-          <w:rFonts w:ascii="Consolas" w:eastAsia="Times New Roman" w:hAnsi="Consolas" w:cs="Courier New"/>
-          <w:color w:val="A9B7C6"/>
-          <w:sz w:val="20"/>
-          <w:szCs w:val="20"/>
-          <w:lang w:eastAsia="en-GB"/>
-        </w:rPr>
-        <w:br/>
-      </w:r>
-      <w:r>
-        <w:rPr>
-          <w:rFonts w:ascii="Consolas" w:eastAsia="Times New Roman" w:hAnsi="Consolas" w:cs="Courier New"/>
-          <w:color w:val="A9B7C6"/>
-          <w:sz w:val="20"/>
-          <w:szCs w:val="20"/>
-          <w:lang w:eastAsia="en-GB"/>
-        </w:rPr>
-        <w:br/>
-        <w:t xml:space="preserve">  </w:t>
-      </w:r>
-      <w:r>
-        <w:rPr>
-          <w:rFonts w:ascii="Consolas" w:eastAsia="Times New Roman" w:hAnsi="Consolas" w:cs="Courier New"/>
-          <w:color w:val="CC7832"/>
-          <w:sz w:val="20"/>
-          <w:szCs w:val="20"/>
-          <w:lang w:eastAsia="en-GB"/>
-        </w:rPr>
-        <w:t>Scenario</w:t>
-      </w:r>
-      <w:r>
-        <w:rPr>
-          <w:rFonts w:ascii="Consolas" w:eastAsia="Times New Roman" w:hAnsi="Consolas" w:cs="Courier New"/>
-          <w:color w:val="A9B7C6"/>
-          <w:sz w:val="20"/>
-          <w:szCs w:val="20"/>
-          <w:lang w:eastAsia="en-GB"/>
-        </w:rPr>
-        <w:t>: Product Search</w:t>
-      </w:r>
-      <w:r>
-        <w:rPr>
-          <w:rFonts w:ascii="Consolas" w:eastAsia="Times New Roman" w:hAnsi="Consolas" w:cs="Courier New"/>
-          <w:color w:val="A9B7C6"/>
-          <w:sz w:val="20"/>
-          <w:szCs w:val="20"/>
-          <w:lang w:eastAsia="en-GB"/>
-        </w:rPr>
-        <w:br/>
-        <w:t xml:space="preserve">    </w:t>
-      </w:r>
-      <w:r>
-        <w:rPr>
-          <w:rFonts w:ascii="Consolas" w:eastAsia="Times New Roman" w:hAnsi="Consolas" w:cs="Courier New"/>
-          <w:color w:val="CC7832"/>
-          <w:sz w:val="20"/>
-          <w:szCs w:val="20"/>
-          <w:lang w:eastAsia="en-GB"/>
-        </w:rPr>
-        <w:t xml:space="preserve">Given </w:t>
-      </w:r>
-      <w:r>
-        <w:rPr>
-          <w:rFonts w:ascii="Consolas" w:eastAsia="Times New Roman" w:hAnsi="Consolas" w:cs="Courier New"/>
-          <w:color w:val="A9B7C6"/>
-          <w:sz w:val="20"/>
-          <w:szCs w:val="20"/>
-          <w:lang w:eastAsia="en-GB"/>
-        </w:rPr>
-        <w:t>I am a logged in user on the website</w:t>
-      </w:r>
-      <w:r>
-        <w:rPr>
-          <w:rFonts w:ascii="Consolas" w:eastAsia="Times New Roman" w:hAnsi="Consolas" w:cs="Courier New"/>
-          <w:color w:val="A9B7C6"/>
-          <w:sz w:val="20"/>
-          <w:szCs w:val="20"/>
-          <w:lang w:eastAsia="en-GB"/>
-        </w:rPr>
-        <w:br/>
-        <w:t xml:space="preserve">    </w:t>
-      </w:r>
-      <w:r>
-        <w:rPr>
-          <w:rFonts w:ascii="Consolas" w:eastAsia="Times New Roman" w:hAnsi="Consolas" w:cs="Courier New"/>
-          <w:color w:val="CC7832"/>
-          <w:sz w:val="20"/>
-          <w:szCs w:val="20"/>
-          <w:lang w:eastAsia="en-GB"/>
-        </w:rPr>
-        <w:t xml:space="preserve">When </w:t>
-      </w:r>
-      <w:r>
-        <w:rPr>
-          <w:rFonts w:ascii="Consolas" w:eastAsia="Times New Roman" w:hAnsi="Consolas" w:cs="Courier New"/>
-          <w:color w:val="A9B7C6"/>
-          <w:sz w:val="20"/>
-          <w:szCs w:val="20"/>
-          <w:lang w:eastAsia="en-GB"/>
-        </w:rPr>
-        <w:t>I search for a product</w:t>
-      </w:r>
-      <w:r>
-        <w:rPr>
-          <w:rFonts w:ascii="Consolas" w:eastAsia="Times New Roman" w:hAnsi="Consolas" w:cs="Courier New"/>
-          <w:color w:val="A9B7C6"/>
-          <w:sz w:val="20"/>
-          <w:szCs w:val="20"/>
-          <w:lang w:eastAsia="en-GB"/>
-        </w:rPr>
-        <w:br/>
-        <w:t xml:space="preserve">    </w:t>
-      </w:r>
-      <w:r>
-        <w:rPr>
-          <w:rFonts w:ascii="Consolas" w:eastAsia="Times New Roman" w:hAnsi="Consolas" w:cs="Courier New"/>
-          <w:color w:val="CC7832"/>
-          <w:sz w:val="20"/>
-          <w:szCs w:val="20"/>
-          <w:lang w:eastAsia="en-GB"/>
-        </w:rPr>
-        <w:t xml:space="preserve">And </w:t>
-      </w:r>
-      <w:r>
-        <w:rPr>
-          <w:rFonts w:ascii="Consolas" w:eastAsia="Times New Roman" w:hAnsi="Consolas" w:cs="Courier New"/>
-          <w:color w:val="A9B7C6"/>
-          <w:sz w:val="20"/>
-          <w:szCs w:val="20"/>
-          <w:lang w:eastAsia="en-GB"/>
-        </w:rPr>
-        <w:t>I select the first product in the list</w:t>
-      </w:r>
-      <w:r>
-        <w:rPr>
-          <w:rFonts w:ascii="Consolas" w:eastAsia="Times New Roman" w:hAnsi="Consolas" w:cs="Courier New"/>
-          <w:color w:val="A9B7C6"/>
-          <w:sz w:val="20"/>
-          <w:szCs w:val="20"/>
-          <w:lang w:eastAsia="en-GB"/>
-        </w:rPr>
-        <w:br/>
-        <w:t xml:space="preserve">    </w:t>
-      </w:r>
-      <w:r>
-        <w:rPr>
-          <w:rFonts w:ascii="Consolas" w:eastAsia="Times New Roman" w:hAnsi="Consolas" w:cs="Courier New"/>
-          <w:color w:val="CC7832"/>
-          <w:sz w:val="20"/>
-          <w:szCs w:val="20"/>
-          <w:lang w:eastAsia="en-GB"/>
-        </w:rPr>
-        <w:t xml:space="preserve">Then </w:t>
-      </w:r>
-      <w:r>
-        <w:rPr>
-          <w:rFonts w:ascii="Consolas" w:eastAsia="Times New Roman" w:hAnsi="Consolas" w:cs="Courier New"/>
-          <w:color w:val="A9B7C6"/>
-          <w:sz w:val="20"/>
-          <w:szCs w:val="20"/>
-          <w:lang w:eastAsia="en-GB"/>
-        </w:rPr>
-        <w:t>I should see the product details</w:t>
-      </w:r>
-      <w:r>
-        <w:rPr>
-          <w:rFonts w:ascii="Consolas" w:eastAsia="Times New Roman" w:hAnsi="Consolas" w:cs="Courier New"/>
-          <w:color w:val="A9B7C6"/>
-          <w:sz w:val="20"/>
-          <w:szCs w:val="20"/>
-          <w:lang w:eastAsia="en-GB"/>
-        </w:rPr>
-        <w:br/>
-      </w:r>
-      <w:r>
-        <w:rPr>
-          <w:rFonts w:ascii="Consolas" w:eastAsia="Times New Roman" w:hAnsi="Consolas" w:cs="Courier New"/>
-          <w:color w:val="A9B7C6"/>
-          <w:sz w:val="20"/>
-          <w:szCs w:val="20"/>
-          <w:lang w:eastAsia="en-GB"/>
-        </w:rPr>
-        <w:br/>
-        <w:t xml:space="preserve">  </w:t>
-      </w:r>
-      <w:r>
-        <w:rPr>
-          <w:rFonts w:ascii="Consolas" w:eastAsia="Times New Roman" w:hAnsi="Consolas" w:cs="Courier New"/>
-          <w:color w:val="CC7832"/>
-          <w:sz w:val="20"/>
-          <w:szCs w:val="20"/>
-          <w:lang w:eastAsia="en-GB"/>
-        </w:rPr>
-        <w:t>Scenario</w:t>
-      </w:r>
-      <w:r>
-        <w:rPr>
-          <w:rFonts w:ascii="Consolas" w:eastAsia="Times New Roman" w:hAnsi="Consolas" w:cs="Courier New"/>
-          <w:color w:val="A9B7C6"/>
-          <w:sz w:val="20"/>
-          <w:szCs w:val="20"/>
-          <w:lang w:eastAsia="en-GB"/>
-        </w:rPr>
-        <w:t>: Add product to cart</w:t>
-      </w:r>
-      <w:r>
-        <w:rPr>
-          <w:rFonts w:ascii="Consolas" w:eastAsia="Times New Roman" w:hAnsi="Consolas" w:cs="Courier New"/>
-          <w:color w:val="A9B7C6"/>
-          <w:sz w:val="20"/>
-          <w:szCs w:val="20"/>
-          <w:lang w:eastAsia="en-GB"/>
-        </w:rPr>
-        <w:br/>
-        <w:t xml:space="preserve">    </w:t>
-      </w:r>
-      <w:r>
-        <w:rPr>
-          <w:rFonts w:ascii="Consolas" w:eastAsia="Times New Roman" w:hAnsi="Consolas" w:cs="Courier New"/>
-          <w:color w:val="CC7832"/>
-          <w:sz w:val="20"/>
-          <w:szCs w:val="20"/>
-          <w:lang w:eastAsia="en-GB"/>
-        </w:rPr>
-        <w:t xml:space="preserve">Given </w:t>
-      </w:r>
-      <w:r>
-        <w:rPr>
-          <w:rFonts w:ascii="Consolas" w:eastAsia="Times New Roman" w:hAnsi="Consolas" w:cs="Courier New"/>
-          <w:color w:val="A9B7C6"/>
-          <w:sz w:val="20"/>
-          <w:szCs w:val="20"/>
-          <w:lang w:eastAsia="en-GB"/>
-        </w:rPr>
-        <w:t>I am a logged in user on the website</w:t>
-      </w:r>
-      <w:r>
-        <w:rPr>
-          <w:rFonts w:ascii="Consolas" w:eastAsia="Times New Roman" w:hAnsi="Consolas" w:cs="Courier New"/>
-          <w:color w:val="A9B7C6"/>
-          <w:sz w:val="20"/>
-          <w:szCs w:val="20"/>
-          <w:lang w:eastAsia="en-GB"/>
-        </w:rPr>
-        <w:br/>
-        <w:t xml:space="preserve">    </w:t>
-      </w:r>
-      <w:r>
-        <w:rPr>
-          <w:rFonts w:ascii="Consolas" w:eastAsia="Times New Roman" w:hAnsi="Consolas" w:cs="Courier New"/>
-          <w:color w:val="CC7832"/>
-          <w:sz w:val="20"/>
-          <w:szCs w:val="20"/>
-          <w:lang w:eastAsia="en-GB"/>
-        </w:rPr>
-        <w:t xml:space="preserve">And </w:t>
-      </w:r>
-      <w:r>
-        <w:rPr>
-          <w:rFonts w:ascii="Consolas" w:eastAsia="Times New Roman" w:hAnsi="Consolas" w:cs="Courier New"/>
-          <w:color w:val="A9B7C6"/>
-          <w:sz w:val="20"/>
-          <w:szCs w:val="20"/>
-          <w:lang w:eastAsia="en-GB"/>
-        </w:rPr>
-        <w:t>my shopping cart is empty</w:t>
-      </w:r>
-      <w:r>
-        <w:rPr>
-          <w:rFonts w:ascii="Consolas" w:eastAsia="Times New Roman" w:hAnsi="Consolas" w:cs="Courier New"/>
-          <w:color w:val="A9B7C6"/>
-          <w:sz w:val="20"/>
-          <w:szCs w:val="20"/>
-          <w:lang w:eastAsia="en-GB"/>
-        </w:rPr>
-        <w:br/>
-        <w:t xml:space="preserve">    </w:t>
-      </w:r>
-      <w:r>
-        <w:rPr>
-          <w:rFonts w:ascii="Consolas" w:eastAsia="Times New Roman" w:hAnsi="Consolas" w:cs="Courier New"/>
-          <w:color w:val="CC7832"/>
-          <w:sz w:val="20"/>
-          <w:szCs w:val="20"/>
-          <w:lang w:eastAsia="en-GB"/>
-        </w:rPr>
-        <w:t xml:space="preserve">When </w:t>
-      </w:r>
-      <w:r>
-        <w:rPr>
-          <w:rFonts w:ascii="Consolas" w:eastAsia="Times New Roman" w:hAnsi="Consolas" w:cs="Courier New"/>
-          <w:color w:val="A9B7C6"/>
-          <w:sz w:val="20"/>
-          <w:szCs w:val="20"/>
-          <w:lang w:eastAsia="en-GB"/>
-        </w:rPr>
-        <w:t>I view the details of a product</w:t>
-      </w:r>
-      <w:r>
-        <w:rPr>
-          <w:rFonts w:ascii="Consolas" w:eastAsia="Times New Roman" w:hAnsi="Consolas" w:cs="Courier New"/>
-          <w:color w:val="A9B7C6"/>
-          <w:sz w:val="20"/>
-          <w:szCs w:val="20"/>
-          <w:lang w:eastAsia="en-GB"/>
-        </w:rPr>
-        <w:br/>
-        <w:t xml:space="preserve">    </w:t>
-      </w:r>
-      <w:r>
-        <w:rPr>
-          <w:rFonts w:ascii="Consolas" w:eastAsia="Times New Roman" w:hAnsi="Consolas" w:cs="Courier New"/>
-          <w:color w:val="CC7832"/>
-          <w:sz w:val="20"/>
-          <w:szCs w:val="20"/>
-          <w:lang w:eastAsia="en-GB"/>
-        </w:rPr>
-        <w:t xml:space="preserve">And </w:t>
-      </w:r>
-      <w:r>
-        <w:rPr>
-          <w:rFonts w:ascii="Consolas" w:eastAsia="Times New Roman" w:hAnsi="Consolas" w:cs="Courier New"/>
-          <w:color w:val="A9B7C6"/>
-          <w:sz w:val="20"/>
-          <w:szCs w:val="20"/>
-          <w:lang w:eastAsia="en-GB"/>
-        </w:rPr>
-        <w:t>I choose to buy the product</w:t>
-      </w:r>
-      <w:r>
-        <w:rPr>
-          <w:rFonts w:ascii="Consolas" w:eastAsia="Times New Roman" w:hAnsi="Consolas" w:cs="Courier New"/>
-          <w:color w:val="A9B7C6"/>
-          <w:sz w:val="20"/>
-          <w:szCs w:val="20"/>
-          <w:lang w:eastAsia="en-GB"/>
-        </w:rPr>
-        <w:br/>
-        <w:t xml:space="preserve">    </w:t>
-      </w:r>
-      <w:r>
-        <w:rPr>
-          <w:rFonts w:ascii="Consolas" w:eastAsia="Times New Roman" w:hAnsi="Consolas" w:cs="Courier New"/>
-          <w:color w:val="CC7832"/>
-          <w:sz w:val="20"/>
-          <w:szCs w:val="20"/>
-          <w:lang w:eastAsia="en-GB"/>
-        </w:rPr>
-        <w:t xml:space="preserve">Then </w:t>
-      </w:r>
-      <w:r>
-        <w:rPr>
-          <w:rFonts w:ascii="Consolas" w:eastAsia="Times New Roman" w:hAnsi="Consolas" w:cs="Courier New"/>
-          <w:color w:val="A9B7C6"/>
-          <w:sz w:val="20"/>
-          <w:szCs w:val="20"/>
-          <w:lang w:eastAsia="en-GB"/>
-        </w:rPr>
-        <w:t xml:space="preserve">my shopping cart should contain </w:t>
-      </w:r>
-      <w:r>
-        <w:rPr>
-          <w:rFonts w:ascii="Consolas" w:eastAsia="Times New Roman" w:hAnsi="Consolas" w:cs="Courier New"/>
-          <w:b/>
-          <w:bCs/>
-          <w:color w:val="297BDE"/>
-          <w:sz w:val="20"/>
-          <w:szCs w:val="20"/>
-          <w:lang w:eastAsia="en-GB"/>
-        </w:rPr>
-        <w:t>1</w:t>
-      </w:r>
-      <w:r>
-        <w:rPr>
-          <w:rFonts w:ascii="Consolas" w:eastAsia="Times New Roman" w:hAnsi="Consolas" w:cs="Courier New"/>
-          <w:color w:val="A9B7C6"/>
-          <w:sz w:val="20"/>
-          <w:szCs w:val="20"/>
-          <w:lang w:eastAsia="en-GB"/>
-        </w:rPr>
-        <w:t xml:space="preserve"> item</w:t>
-      </w:r>
-      <w:r>
-        <w:rPr>
-          <w:rFonts w:ascii="Consolas" w:eastAsia="Times New Roman" w:hAnsi="Consolas" w:cs="Courier New"/>
-          <w:color w:val="A9B7C6"/>
-          <w:sz w:val="20"/>
-          <w:szCs w:val="20"/>
-          <w:lang w:eastAsia="en-GB"/>
-        </w:rPr>
-        <w:br/>
-      </w:r>
-      <w:r>
-        <w:rPr>
-          <w:rFonts w:ascii="Consolas" w:eastAsia="Times New Roman" w:hAnsi="Consolas" w:cs="Courier New"/>
-          <w:color w:val="A9B7C6"/>
-          <w:sz w:val="20"/>
-          <w:szCs w:val="20"/>
-          <w:lang w:eastAsia="en-GB"/>
-        </w:rPr>
-        <w:br/>
-        <w:t xml:space="preserve">  </w:t>
-      </w:r>
-      <w:r>
-        <w:rPr>
-          <w:rFonts w:ascii="Consolas" w:eastAsia="Times New Roman" w:hAnsi="Consolas" w:cs="Courier New"/>
-          <w:color w:val="CC7832"/>
-          <w:sz w:val="20"/>
-          <w:szCs w:val="20"/>
-          <w:lang w:eastAsia="en-GB"/>
-        </w:rPr>
-        <w:t>Scenario Outline</w:t>
-      </w:r>
-      <w:r>
-        <w:rPr>
-          <w:rFonts w:ascii="Consolas" w:eastAsia="Times New Roman" w:hAnsi="Consolas" w:cs="Courier New"/>
-          <w:color w:val="A9B7C6"/>
-          <w:sz w:val="20"/>
-          <w:szCs w:val="20"/>
-          <w:lang w:eastAsia="en-GB"/>
-        </w:rPr>
-        <w:t>: Add multiple products to cart</w:t>
-      </w:r>
-      <w:r>
-        <w:rPr>
-          <w:rFonts w:ascii="Consolas" w:eastAsia="Times New Roman" w:hAnsi="Consolas" w:cs="Courier New"/>
-          <w:color w:val="A9B7C6"/>
-          <w:sz w:val="20"/>
-          <w:szCs w:val="20"/>
-          <w:lang w:eastAsia="en-GB"/>
-        </w:rPr>
-        <w:br/>
-        <w:t xml:space="preserve">    </w:t>
-      </w:r>
-      <w:r>
-        <w:rPr>
-          <w:rFonts w:ascii="Consolas" w:eastAsia="Times New Roman" w:hAnsi="Consolas" w:cs="Courier New"/>
-          <w:color w:val="CC7832"/>
-          <w:sz w:val="20"/>
-          <w:szCs w:val="20"/>
-          <w:lang w:eastAsia="en-GB"/>
-        </w:rPr>
-        <w:t xml:space="preserve">Given </w:t>
-      </w:r>
-      <w:r>
-        <w:rPr>
-          <w:rFonts w:ascii="Consolas" w:eastAsia="Times New Roman" w:hAnsi="Consolas" w:cs="Courier New"/>
-          <w:color w:val="A9B7C6"/>
-          <w:sz w:val="20"/>
-          <w:szCs w:val="20"/>
-          <w:lang w:eastAsia="en-GB"/>
-        </w:rPr>
-        <w:t>I am a logged in user on the website</w:t>
-      </w:r>
-      <w:r>
-        <w:rPr>
-          <w:rFonts w:ascii="Consolas" w:eastAsia="Times New Roman" w:hAnsi="Consolas" w:cs="Courier New"/>
-          <w:color w:val="A9B7C6"/>
-          <w:sz w:val="20"/>
-          <w:szCs w:val="20"/>
-          <w:lang w:eastAsia="en-GB"/>
-        </w:rPr>
-        <w:br/>
-        <w:t xml:space="preserve">    </w:t>
-      </w:r>
-      <w:r>
-        <w:rPr>
-          <w:rFonts w:ascii="Consolas" w:eastAsia="Times New Roman" w:hAnsi="Consolas" w:cs="Courier New"/>
-          <w:color w:val="CC7832"/>
-          <w:sz w:val="20"/>
-          <w:szCs w:val="20"/>
-          <w:lang w:eastAsia="en-GB"/>
-        </w:rPr>
-        <w:t xml:space="preserve">And </w:t>
-      </w:r>
-      <w:r>
-        <w:rPr>
-          <w:rFonts w:ascii="Consolas" w:eastAsia="Times New Roman" w:hAnsi="Consolas" w:cs="Courier New"/>
-          <w:color w:val="A9B7C6"/>
-          <w:sz w:val="20"/>
-          <w:szCs w:val="20"/>
-          <w:lang w:eastAsia="en-GB"/>
-        </w:rPr>
-        <w:t>my shopping cart is empty</w:t>
-      </w:r>
-      <w:r>
-        <w:rPr>
-          <w:rFonts w:ascii="Consolas" w:eastAsia="Times New Roman" w:hAnsi="Consolas" w:cs="Courier New"/>
-          <w:color w:val="A9B7C6"/>
-          <w:sz w:val="20"/>
-          <w:szCs w:val="20"/>
-          <w:lang w:eastAsia="en-GB"/>
-        </w:rPr>
-        <w:br/>
-        <w:t xml:space="preserve">    </w:t>
-      </w:r>
-      <w:r>
-        <w:rPr>
-          <w:rFonts w:ascii="Consolas" w:eastAsia="Times New Roman" w:hAnsi="Consolas" w:cs="Courier New"/>
-          <w:color w:val="CC7832"/>
-          <w:sz w:val="20"/>
-          <w:szCs w:val="20"/>
-          <w:lang w:eastAsia="en-GB"/>
-        </w:rPr>
-        <w:t xml:space="preserve">When </w:t>
-      </w:r>
-      <w:r>
-        <w:rPr>
-          <w:rFonts w:ascii="Consolas" w:eastAsia="Times New Roman" w:hAnsi="Consolas" w:cs="Courier New"/>
-          <w:color w:val="A9B7C6"/>
-          <w:sz w:val="20"/>
-          <w:szCs w:val="20"/>
-          <w:lang w:eastAsia="en-GB"/>
-        </w:rPr>
-        <w:t xml:space="preserve">I add </w:t>
-      </w:r>
-      <w:r>
-        <w:rPr>
-          <w:rFonts w:ascii="Consolas" w:eastAsia="Times New Roman" w:hAnsi="Consolas" w:cs="Courier New"/>
-          <w:b/>
-          <w:bCs/>
-          <w:color w:val="297BDE"/>
-          <w:sz w:val="20"/>
-          <w:szCs w:val="20"/>
-          <w:lang w:eastAsia="en-GB"/>
-        </w:rPr>
-        <w:t xml:space="preserve">&lt;num-products&gt; </w:t>
-      </w:r>
-      <w:r>
-        <w:rPr>
-          <w:rFonts w:ascii="Consolas" w:eastAsia="Times New Roman" w:hAnsi="Consolas" w:cs="Courier New"/>
-          <w:color w:val="A9B7C6"/>
-          <w:sz w:val="20"/>
-          <w:szCs w:val="20"/>
-          <w:lang w:eastAsia="en-GB"/>
-        </w:rPr>
-        <w:t>products to my shopping cart</w:t>
-      </w:r>
-      <w:r>
-        <w:rPr>
-          <w:rFonts w:ascii="Consolas" w:eastAsia="Times New Roman" w:hAnsi="Consolas" w:cs="Courier New"/>
-          <w:color w:val="A9B7C6"/>
-          <w:sz w:val="20"/>
-          <w:szCs w:val="20"/>
-          <w:lang w:eastAsia="en-GB"/>
-        </w:rPr>
-        <w:br/>
-        <w:t xml:space="preserve">    </w:t>
-      </w:r>
-      <w:r>
-        <w:rPr>
-          <w:rFonts w:ascii="Consolas" w:eastAsia="Times New Roman" w:hAnsi="Consolas" w:cs="Courier New"/>
-          <w:color w:val="CC7832"/>
-          <w:sz w:val="20"/>
-          <w:szCs w:val="20"/>
-          <w:lang w:eastAsia="en-GB"/>
-        </w:rPr>
-        <w:t xml:space="preserve">Then </w:t>
-      </w:r>
-      <w:r>
-        <w:rPr>
-          <w:rFonts w:ascii="Consolas" w:eastAsia="Times New Roman" w:hAnsi="Consolas" w:cs="Courier New"/>
-          <w:color w:val="A9B7C6"/>
-          <w:sz w:val="20"/>
-          <w:szCs w:val="20"/>
-          <w:lang w:eastAsia="en-GB"/>
-        </w:rPr>
-        <w:t xml:space="preserve">my shopping cart should contain </w:t>
-      </w:r>
-      <w:r>
-        <w:rPr>
-          <w:rFonts w:ascii="Consolas" w:eastAsia="Times New Roman" w:hAnsi="Consolas" w:cs="Courier New"/>
-          <w:b/>
-          <w:bCs/>
-          <w:color w:val="297BDE"/>
-          <w:sz w:val="20"/>
-          <w:szCs w:val="20"/>
-          <w:lang w:eastAsia="en-GB"/>
-        </w:rPr>
-        <w:t xml:space="preserve">&lt;num-products&gt; </w:t>
-      </w:r>
-      <w:r>
-        <w:rPr>
-          <w:rFonts w:ascii="Consolas" w:eastAsia="Times New Roman" w:hAnsi="Consolas" w:cs="Courier New"/>
-          <w:color w:val="A9B7C6"/>
-          <w:sz w:val="20"/>
-          <w:szCs w:val="20"/>
-          <w:lang w:eastAsia="en-GB"/>
-        </w:rPr>
-        <w:t>items</w:t>
-      </w:r>
-      <w:r>
-        <w:rPr>
-          <w:rFonts w:ascii="Consolas" w:eastAsia="Times New Roman" w:hAnsi="Consolas" w:cs="Courier New"/>
-          <w:color w:val="A9B7C6"/>
-          <w:sz w:val="20"/>
-          <w:szCs w:val="20"/>
-          <w:lang w:eastAsia="en-GB"/>
-        </w:rPr>
-        <w:br/>
-      </w:r>
-      <w:r>
-        <w:rPr>
-          <w:rFonts w:ascii="Consolas" w:eastAsia="Times New Roman" w:hAnsi="Consolas" w:cs="Courier New"/>
-          <w:color w:val="A9B7C6"/>
-          <w:sz w:val="20"/>
-          <w:szCs w:val="20"/>
-          <w:lang w:eastAsia="en-GB"/>
-        </w:rPr>
-        <w:br/>
-        <w:t xml:space="preserve">    </w:t>
-      </w:r>
-      <w:r>
-        <w:rPr>
-          <w:rFonts w:ascii="Consolas" w:eastAsia="Times New Roman" w:hAnsi="Consolas" w:cs="Courier New"/>
-          <w:color w:val="CC7832"/>
-          <w:sz w:val="20"/>
-          <w:szCs w:val="20"/>
-          <w:lang w:eastAsia="en-GB"/>
-        </w:rPr>
-        <w:t>Examples</w:t>
-      </w:r>
-      <w:r>
-        <w:rPr>
-          <w:rFonts w:ascii="Consolas" w:eastAsia="Times New Roman" w:hAnsi="Consolas" w:cs="Courier New"/>
-          <w:color w:val="A9B7C6"/>
-          <w:sz w:val="20"/>
-          <w:szCs w:val="20"/>
-          <w:lang w:eastAsia="en-GB"/>
-        </w:rPr>
-        <w:t>:</w:t>
-      </w:r>
-      <w:r>
-        <w:rPr>
-          <w:rFonts w:ascii="Consolas" w:eastAsia="Times New Roman" w:hAnsi="Consolas" w:cs="Courier New"/>
-          <w:color w:val="A9B7C6"/>
-          <w:sz w:val="20"/>
-          <w:szCs w:val="20"/>
-          <w:lang w:eastAsia="en-GB"/>
-        </w:rPr>
-        <w:br/>
-        <w:t xml:space="preserve">    </w:t>
-      </w:r>
-      <w:r>
-        <w:rPr>
-          <w:rFonts w:ascii="Consolas" w:eastAsia="Times New Roman" w:hAnsi="Consolas" w:cs="Courier New"/>
-          <w:color w:val="CC7832"/>
-          <w:sz w:val="20"/>
-          <w:szCs w:val="20"/>
-          <w:lang w:eastAsia="en-GB"/>
-        </w:rPr>
-        <w:t>|</w:t>
-      </w:r>
-      <w:r>
-        <w:rPr>
-          <w:rFonts w:ascii="Consolas" w:eastAsia="Times New Roman" w:hAnsi="Consolas" w:cs="Courier New"/>
-          <w:b/>
-          <w:bCs/>
-          <w:color w:val="9876AA"/>
-          <w:sz w:val="20"/>
-          <w:szCs w:val="20"/>
-          <w:lang w:eastAsia="en-GB"/>
-        </w:rPr>
-        <w:t>num-products</w:t>
-      </w:r>
-      <w:r>
-        <w:rPr>
-          <w:rFonts w:ascii="Consolas" w:eastAsia="Times New Roman" w:hAnsi="Consolas" w:cs="Courier New"/>
-          <w:color w:val="CC7832"/>
-          <w:sz w:val="20"/>
-          <w:szCs w:val="20"/>
-          <w:lang w:eastAsia="en-GB"/>
-        </w:rPr>
-        <w:t>|</w:t>
-      </w:r>
-      <w:r>
-        <w:rPr>
-          <w:rFonts w:ascii="Consolas" w:eastAsia="Times New Roman" w:hAnsi="Consolas" w:cs="Courier New"/>
-          <w:color w:val="CC7832"/>
-          <w:sz w:val="20"/>
-          <w:szCs w:val="20"/>
-          <w:lang w:eastAsia="en-GB"/>
-        </w:rPr>
-        <w:br/>
-        <w:t xml:space="preserve">    |</w:t>
-      </w:r>
-      <w:r>
-        <w:rPr>
-          <w:rFonts w:ascii="Consolas" w:eastAsia="Times New Roman" w:hAnsi="Consolas" w:cs="Courier New"/>
-          <w:b/>
-          <w:bCs/>
-          <w:color w:val="297BDE"/>
-          <w:sz w:val="20"/>
-          <w:szCs w:val="20"/>
-          <w:lang w:eastAsia="en-GB"/>
-        </w:rPr>
-        <w:t xml:space="preserve">3           </w:t>
-      </w:r>
-      <w:r>
-        <w:rPr>
-          <w:rFonts w:ascii="Consolas" w:eastAsia="Times New Roman" w:hAnsi="Consolas" w:cs="Courier New"/>
-          <w:color w:val="CC7832"/>
-          <w:sz w:val="20"/>
-          <w:szCs w:val="20"/>
-          <w:lang w:eastAsia="en-GB"/>
-        </w:rPr>
-        <w:t>|</w:t>
-      </w:r>
-      <w:r>
-        <w:rPr>
-          <w:rFonts w:ascii="Consolas" w:eastAsia="Times New Roman" w:hAnsi="Consolas" w:cs="Courier New"/>
-          <w:color w:val="CC7832"/>
-          <w:sz w:val="20"/>
-          <w:szCs w:val="20"/>
-          <w:lang w:eastAsia="en-GB"/>
-        </w:rPr>
-        <w:br/>
-        <w:t xml:space="preserve">    |</w:t>
-      </w:r>
-      <w:r>
-        <w:rPr>
-          <w:rFonts w:ascii="Consolas" w:eastAsia="Times New Roman" w:hAnsi="Consolas" w:cs="Courier New"/>
-          <w:b/>
-          <w:bCs/>
-          <w:color w:val="297BDE"/>
-          <w:sz w:val="20"/>
-          <w:szCs w:val="20"/>
-          <w:lang w:eastAsia="en-GB"/>
-        </w:rPr>
-        <w:t xml:space="preserve">5           </w:t>
-      </w:r>
-      <w:r>
-        <w:rPr>
-          <w:rFonts w:ascii="Consolas" w:eastAsia="Times New Roman" w:hAnsi="Consolas" w:cs="Courier New"/>
-          <w:color w:val="CC7832"/>
-          <w:sz w:val="20"/>
-          <w:szCs w:val="20"/>
-          <w:lang w:eastAsia="en-GB"/>
-        </w:rPr>
-        <w:t>|</w:t>
-      </w:r>
-      <w:r>
-        <w:rPr>
-          <w:rFonts w:ascii="Consolas" w:eastAsia="Times New Roman" w:hAnsi="Consolas" w:cs="Courier New"/>
-          <w:color w:val="CC7832"/>
-          <w:sz w:val="20"/>
-          <w:szCs w:val="20"/>
-          <w:lang w:eastAsia="en-GB"/>
-        </w:rPr>
-        <w:br/>
-        <w:t xml:space="preserve">    |</w:t>
-      </w:r>
-      <w:r>
-        <w:rPr>
-          <w:rFonts w:ascii="Consolas" w:eastAsia="Times New Roman" w:hAnsi="Consolas" w:cs="Courier New"/>
-          <w:b/>
-          <w:bCs/>
-          <w:color w:val="297BDE"/>
-          <w:sz w:val="20"/>
-          <w:szCs w:val="20"/>
-          <w:lang w:eastAsia="en-GB"/>
-        </w:rPr>
-        <w:t xml:space="preserve">10          </w:t>
-      </w:r>
-      <w:r>
-        <w:rPr>
-          <w:rFonts w:ascii="Consolas" w:eastAsia="Times New Roman" w:hAnsi="Consolas" w:cs="Courier New"/>
-          <w:color w:val="CC7832"/>
-          <w:sz w:val="20"/>
-          <w:szCs w:val="20"/>
-          <w:lang w:eastAsia="en-GB"/>
-        </w:rPr>
-        <w:t>|</w:t>
-      </w:r>
-      <w:r>
-        <w:rPr>
-          <w:rFonts w:ascii="Consolas" w:eastAsia="Times New Roman" w:hAnsi="Consolas" w:cs="Courier New"/>
-          <w:color w:val="CC7832"/>
-          <w:sz w:val="20"/>
-          <w:szCs w:val="20"/>
-          <w:lang w:eastAsia="en-GB"/>
-        </w:rPr>
-        <w:br/>
-        <w:t xml:space="preserve">    </w:t>
-      </w:r>
-      <w:r>
-        <w:rPr>
-          <w:rFonts w:ascii="Consolas" w:eastAsia="Times New Roman" w:hAnsi="Consolas" w:cs="Courier New"/>
-          <w:i/>
-          <w:iCs/>
-          <w:color w:val="629755"/>
-          <w:sz w:val="20"/>
-          <w:szCs w:val="20"/>
-          <w:lang w:eastAsia="en-GB"/>
-        </w:rPr>
-        <w:t>#Values for num-products: 3,5,10</w:t>
-      </w:r>
-      <w:r>
-        <w:rPr>
-          <w:rFonts w:ascii="Consolas" w:eastAsia="Times New Roman" w:hAnsi="Consolas" w:cs="Courier New"/>
-          <w:i/>
-          <w:iCs/>
-          <w:color w:val="629755"/>
-          <w:sz w:val="20"/>
-          <w:szCs w:val="20"/>
-          <w:lang w:eastAsia="en-GB"/>
-        </w:rPr>
-        <w:br/>
-      </w:r>
-      <w:r>
-        <w:rPr>
-          <w:rFonts w:ascii="Consolas" w:eastAsia="Times New Roman" w:hAnsi="Consolas" w:cs="Courier New"/>
-          <w:i/>
-          <w:iCs/>
-          <w:color w:val="629755"/>
-          <w:sz w:val="20"/>
-          <w:szCs w:val="20"/>
-          <w:lang w:eastAsia="en-GB"/>
-        </w:rPr>
-        <w:br/>
-        <w:t xml:space="preserve">  </w:t>
-      </w:r>
-      <w:r>
-        <w:rPr>
-          <w:rFonts w:ascii="Consolas" w:eastAsia="Times New Roman" w:hAnsi="Consolas" w:cs="Courier New"/>
-          <w:color w:val="CC7832"/>
-          <w:sz w:val="20"/>
-          <w:szCs w:val="20"/>
-          <w:lang w:eastAsia="en-GB"/>
-        </w:rPr>
-        <w:t>Scenario</w:t>
-      </w:r>
-      <w:r>
-        <w:rPr>
-          <w:rFonts w:ascii="Consolas" w:eastAsia="Times New Roman" w:hAnsi="Consolas" w:cs="Courier New"/>
-          <w:color w:val="A9B7C6"/>
-          <w:sz w:val="20"/>
-          <w:szCs w:val="20"/>
-          <w:lang w:eastAsia="en-GB"/>
-        </w:rPr>
-        <w:t>: Removing a product from cart</w:t>
-      </w:r>
-      <w:r>
-        <w:rPr>
-          <w:rFonts w:ascii="Consolas" w:eastAsia="Times New Roman" w:hAnsi="Consolas" w:cs="Courier New"/>
-          <w:color w:val="A9B7C6"/>
-          <w:sz w:val="20"/>
-          <w:szCs w:val="20"/>
-          <w:lang w:eastAsia="en-GB"/>
-        </w:rPr>
-        <w:br/>
-        <w:t xml:space="preserve">    </w:t>
-      </w:r>
-      <w:r>
-        <w:rPr>
-          <w:rFonts w:ascii="Consolas" w:eastAsia="Times New Roman" w:hAnsi="Consolas" w:cs="Courier New"/>
-          <w:color w:val="CC7832"/>
-          <w:sz w:val="20"/>
-          <w:szCs w:val="20"/>
-          <w:lang w:eastAsia="en-GB"/>
-        </w:rPr>
-        <w:t xml:space="preserve">Given </w:t>
-      </w:r>
-      <w:r>
-        <w:rPr>
-          <w:rFonts w:ascii="Consolas" w:eastAsia="Times New Roman" w:hAnsi="Consolas" w:cs="Courier New"/>
-          <w:color w:val="A9B7C6"/>
-          <w:sz w:val="20"/>
-          <w:szCs w:val="20"/>
-          <w:lang w:eastAsia="en-GB"/>
-        </w:rPr>
-        <w:t>I am a logged in user on the website</w:t>
-      </w:r>
-      <w:r>
-        <w:rPr>
-          <w:rFonts w:ascii="Consolas" w:eastAsia="Times New Roman" w:hAnsi="Consolas" w:cs="Courier New"/>
-          <w:color w:val="A9B7C6"/>
-          <w:sz w:val="20"/>
-          <w:szCs w:val="20"/>
-          <w:lang w:eastAsia="en-GB"/>
-        </w:rPr>
-        <w:br/>
-        <w:t xml:space="preserve">    </w:t>
-      </w:r>
-      <w:r>
-        <w:rPr>
-          <w:rFonts w:ascii="Consolas" w:eastAsia="Times New Roman" w:hAnsi="Consolas" w:cs="Courier New"/>
-          <w:color w:val="CC7832"/>
-          <w:sz w:val="20"/>
-          <w:szCs w:val="20"/>
-          <w:lang w:eastAsia="en-GB"/>
-        </w:rPr>
-        <w:t xml:space="preserve">And </w:t>
-      </w:r>
-      <w:r>
-        <w:rPr>
-          <w:rFonts w:ascii="Consolas" w:eastAsia="Times New Roman" w:hAnsi="Consolas" w:cs="Courier New"/>
-          <w:color w:val="A9B7C6"/>
-          <w:sz w:val="20"/>
-          <w:szCs w:val="20"/>
-          <w:lang w:eastAsia="en-GB"/>
-        </w:rPr>
-        <w:t xml:space="preserve">my shopping cart has </w:t>
-      </w:r>
-      <w:r>
-        <w:rPr>
-          <w:rFonts w:ascii="Consolas" w:eastAsia="Times New Roman" w:hAnsi="Consolas" w:cs="Courier New"/>
-          <w:b/>
-          <w:bCs/>
-          <w:color w:val="297BDE"/>
-          <w:sz w:val="20"/>
-          <w:szCs w:val="20"/>
-          <w:lang w:eastAsia="en-GB"/>
-        </w:rPr>
-        <w:t>2</w:t>
-      </w:r>
-      <w:r>
-        <w:rPr>
-          <w:rFonts w:ascii="Consolas" w:eastAsia="Times New Roman" w:hAnsi="Consolas" w:cs="Courier New"/>
-          <w:color w:val="A9B7C6"/>
-          <w:sz w:val="20"/>
-          <w:szCs w:val="20"/>
-          <w:lang w:eastAsia="en-GB"/>
-        </w:rPr>
-        <w:t xml:space="preserve"> products</w:t>
-      </w:r>
-      <w:r>
-        <w:rPr>
-          <w:rFonts w:ascii="Consolas" w:eastAsia="Times New Roman" w:hAnsi="Consolas" w:cs="Courier New"/>
-          <w:color w:val="A9B7C6"/>
-          <w:sz w:val="20"/>
-          <w:szCs w:val="20"/>
-          <w:lang w:eastAsia="en-GB"/>
-        </w:rPr>
-        <w:br/>
-        <w:t xml:space="preserve">    </w:t>
-      </w:r>
-      <w:r>
-        <w:rPr>
-          <w:rFonts w:ascii="Consolas" w:eastAsia="Times New Roman" w:hAnsi="Consolas" w:cs="Courier New"/>
-          <w:color w:val="CC7832"/>
-          <w:sz w:val="20"/>
-          <w:szCs w:val="20"/>
-          <w:lang w:eastAsia="en-GB"/>
-        </w:rPr>
-        <w:t xml:space="preserve">When </w:t>
-      </w:r>
-      <w:r>
-        <w:rPr>
-          <w:rFonts w:ascii="Consolas" w:eastAsia="Times New Roman" w:hAnsi="Consolas" w:cs="Courier New"/>
-          <w:color w:val="A9B7C6"/>
-          <w:sz w:val="20"/>
-          <w:szCs w:val="20"/>
-          <w:lang w:eastAsia="en-GB"/>
-        </w:rPr>
-        <w:t>I remove the first product in my cart</w:t>
-      </w:r>
-      <w:r>
-        <w:rPr>
-          <w:rFonts w:ascii="Consolas" w:eastAsia="Times New Roman" w:hAnsi="Consolas" w:cs="Courier New"/>
-          <w:color w:val="A9B7C6"/>
-          <w:sz w:val="20"/>
-          <w:szCs w:val="20"/>
-          <w:lang w:eastAsia="en-GB"/>
-        </w:rPr>
-        <w:br/>
-        <w:t xml:space="preserve">    </w:t>
-      </w:r>
-      <w:r>
-        <w:rPr>
-          <w:rFonts w:ascii="Consolas" w:eastAsia="Times New Roman" w:hAnsi="Consolas" w:cs="Courier New"/>
-          <w:color w:val="CC7832"/>
-          <w:sz w:val="20"/>
-          <w:szCs w:val="20"/>
-          <w:lang w:eastAsia="en-GB"/>
-        </w:rPr>
-        <w:t xml:space="preserve">Then </w:t>
-      </w:r>
-      <w:r>
-        <w:rPr>
-          <w:rFonts w:ascii="Consolas" w:eastAsia="Times New Roman" w:hAnsi="Consolas" w:cs="Courier New"/>
-          <w:color w:val="A9B7C6"/>
-          <w:sz w:val="20"/>
-          <w:szCs w:val="20"/>
-          <w:lang w:eastAsia="en-GB"/>
-        </w:rPr>
-        <w:t xml:space="preserve">my shopping cart should contain </w:t>
-      </w:r>
-      <w:r>
-        <w:rPr>
-          <w:rFonts w:ascii="Consolas" w:eastAsia="Times New Roman" w:hAnsi="Consolas" w:cs="Courier New"/>
-          <w:b/>
-          <w:bCs/>
-          <w:color w:val="297BDE"/>
-          <w:sz w:val="20"/>
-          <w:szCs w:val="20"/>
-          <w:lang w:eastAsia="en-GB"/>
-        </w:rPr>
-        <w:t>1</w:t>
-      </w:r>
-      <w:r>
-        <w:rPr>
-          <w:rFonts w:ascii="Consolas" w:eastAsia="Times New Roman" w:hAnsi="Consolas" w:cs="Courier New"/>
-          <w:color w:val="A9B7C6"/>
-          <w:sz w:val="20"/>
-          <w:szCs w:val="20"/>
-          <w:lang w:eastAsia="en-GB"/>
-        </w:rPr>
-        <w:t xml:space="preserve"> item</w:t>
-      </w:r>
-    </w:p>
-    <w:p/>
-    <w:p>
-      <w:r>
-        <w:t xml:space="preserve">Initially, values were placed next to certain </w:t>
-      </w:r>
-      <w:r>
-        <w:t>scenario steps; for example, for “Given I am a user on the website” the string “</w:t>
-      </w:r>
-      <w:hyperlink r:id="rId10" w:history="1">
+      <w:bookmarkEnd w:id="1"/>
+    </w:p>
+    <w:p/>
+    <w:p>
+      <w:r>
+        <w:br w:type="page"/>
+      </w:r>
+    </w:p>
+    <w:p>
+      <w:pPr>
+        <w:pStyle w:val="Heading2"/>
+      </w:pPr>
+      <w:bookmarkStart w:id="2" w:name="_Toc25310886"/>
+      <w:r>
+        <w:rPr>
+          <w:noProof/>
+        </w:rPr>
+        <w:lastRenderedPageBreak/>
+        <w:drawing>
+          <wp:anchor distT="0" distB="0" distL="114300" distR="114300" simplePos="0" relativeHeight="251666432" behindDoc="0" locked="0" layoutInCell="1" allowOverlap="1" wp14:anchorId="5A2574C5" wp14:editId="56572ABA">
+            <wp:simplePos x="0" y="0"/>
+            <wp:positionH relativeFrom="margin">
+              <wp:posOffset>0</wp:posOffset>
+            </wp:positionH>
+            <wp:positionV relativeFrom="paragraph">
+              <wp:posOffset>186528</wp:posOffset>
+            </wp:positionV>
+            <wp:extent cx="5943600" cy="4460875"/>
+            <wp:effectExtent l="0" t="0" r="0" b="0"/>
+            <wp:wrapNone/>
+            <wp:docPr id="11" name="Picture 11"/>
+            <wp:cNvGraphicFramePr>
+              <a:graphicFrameLocks xmlns:a="http://schemas.openxmlformats.org/drawingml/2006/main" noChangeAspect="1"/>
+            </wp:cNvGraphicFramePr>
+            <a:graphic xmlns:a="http://schemas.openxmlformats.org/drawingml/2006/main">
+              <a:graphicData uri="http://schemas.openxmlformats.org/drawingml/2006/picture">
+                <pic:pic xmlns:pic="http://schemas.openxmlformats.org/drawingml/2006/picture">
+                  <pic:nvPicPr>
+                    <pic:cNvPr id="1" name=""/>
+                    <pic:cNvPicPr/>
+                  </pic:nvPicPr>
+                  <pic:blipFill>
+                    <a:blip r:embed="rId12">
+                      <a:extLst>
+                        <a:ext uri="{28A0092B-C50C-407E-A947-70E740481C1C}">
+                          <a14:useLocalDpi xmlns:a14="http://schemas.microsoft.com/office/drawing/2010/main" val="0"/>
+                        </a:ext>
+                      </a:extLst>
+                    </a:blip>
+                    <a:stretch>
+                      <a:fillRect/>
+                    </a:stretch>
+                  </pic:blipFill>
+                  <pic:spPr>
+                    <a:xfrm>
+                      <a:off x="0" y="0"/>
+                      <a:ext cx="5943600" cy="4460875"/>
+                    </a:xfrm>
+                    <a:prstGeom prst="rect">
+                      <a:avLst/>
+                    </a:prstGeom>
+                  </pic:spPr>
+                </pic:pic>
+              </a:graphicData>
+            </a:graphic>
+            <wp14:sizeRelH relativeFrom="page">
+              <wp14:pctWidth>0</wp14:pctWidth>
+            </wp14:sizeRelH>
+            <wp14:sizeRelV relativeFrom="page">
+              <wp14:pctHeight>0</wp14:pctHeight>
+            </wp14:sizeRelV>
+          </wp:anchor>
+        </w:drawing>
+      </w:r>
+      <w:r>
+        <w:t>The Step definitions file</w:t>
+      </w:r>
+    </w:p>
+    <w:p/>
+    <w:p/>
+    <w:p/>
+    <w:p/>
+    <w:p/>
+    <w:p/>
+    <w:p/>
+    <w:p/>
+    <w:p/>
+    <w:p/>
+    <w:p/>
+    <w:p/>
+    <w:p/>
+    <w:p/>
+    <w:p/>
+    <w:p>
+      <w:r>
+        <w:rPr>
+          <w:noProof/>
+        </w:rPr>
+        <w:drawing>
+          <wp:anchor distT="0" distB="0" distL="114300" distR="114300" simplePos="0" relativeHeight="251667456" behindDoc="0" locked="0" layoutInCell="1" allowOverlap="1" wp14:anchorId="76F73A5A" wp14:editId="04C5A6D3">
+            <wp:simplePos x="0" y="0"/>
+            <wp:positionH relativeFrom="margin">
+              <wp:posOffset>0</wp:posOffset>
+            </wp:positionH>
+            <wp:positionV relativeFrom="paragraph">
+              <wp:posOffset>141443</wp:posOffset>
+            </wp:positionV>
+            <wp:extent cx="5943600" cy="4488815"/>
+            <wp:effectExtent l="0" t="0" r="0" b="6985"/>
+            <wp:wrapNone/>
+            <wp:docPr id="12" name="Picture 12"/>
+            <wp:cNvGraphicFramePr>
+              <a:graphicFrameLocks xmlns:a="http://schemas.openxmlformats.org/drawingml/2006/main" noChangeAspect="1"/>
+            </wp:cNvGraphicFramePr>
+            <a:graphic xmlns:a="http://schemas.openxmlformats.org/drawingml/2006/main">
+              <a:graphicData uri="http://schemas.openxmlformats.org/drawingml/2006/picture">
+                <pic:pic xmlns:pic="http://schemas.openxmlformats.org/drawingml/2006/picture">
+                  <pic:nvPicPr>
+                    <pic:cNvPr id="1" name=""/>
+                    <pic:cNvPicPr/>
+                  </pic:nvPicPr>
+                  <pic:blipFill>
+                    <a:blip r:embed="rId13">
+                      <a:extLst>
+                        <a:ext uri="{28A0092B-C50C-407E-A947-70E740481C1C}">
+                          <a14:useLocalDpi xmlns:a14="http://schemas.microsoft.com/office/drawing/2010/main" val="0"/>
+                        </a:ext>
+                      </a:extLst>
+                    </a:blip>
+                    <a:stretch>
+                      <a:fillRect/>
+                    </a:stretch>
+                  </pic:blipFill>
+                  <pic:spPr>
+                    <a:xfrm>
+                      <a:off x="0" y="0"/>
+                      <a:ext cx="5943600" cy="4488815"/>
+                    </a:xfrm>
+                    <a:prstGeom prst="rect">
+                      <a:avLst/>
+                    </a:prstGeom>
+                  </pic:spPr>
+                </pic:pic>
+              </a:graphicData>
+            </a:graphic>
+            <wp14:sizeRelH relativeFrom="page">
+              <wp14:pctWidth>0</wp14:pctWidth>
+            </wp14:sizeRelH>
+            <wp14:sizeRelV relativeFrom="page">
+              <wp14:pctHeight>0</wp14:pctHeight>
+            </wp14:sizeRelV>
+          </wp:anchor>
+        </w:drawing>
+      </w:r>
+    </w:p>
+    <w:p/>
+    <w:p/>
+    <w:p/>
+    <w:p/>
+    <w:p/>
+    <w:p/>
+    <w:p/>
+    <w:p/>
+    <w:p/>
+    <w:p/>
+    <w:p/>
+    <w:p/>
+    <w:p>
+      <w:r>
+        <w:rPr>
+          <w:noProof/>
+        </w:rPr>
+        <w:lastRenderedPageBreak/>
+        <w:drawing>
+          <wp:anchor distT="0" distB="0" distL="114300" distR="114300" simplePos="0" relativeHeight="251669504" behindDoc="0" locked="0" layoutInCell="1" allowOverlap="1" wp14:anchorId="08F26045" wp14:editId="1716D957">
+            <wp:simplePos x="0" y="0"/>
+            <wp:positionH relativeFrom="margin">
+              <wp:posOffset>0</wp:posOffset>
+            </wp:positionH>
+            <wp:positionV relativeFrom="paragraph">
+              <wp:posOffset>4699162</wp:posOffset>
+            </wp:positionV>
+            <wp:extent cx="5943600" cy="3303270"/>
+            <wp:effectExtent l="0" t="0" r="0" b="0"/>
+            <wp:wrapTopAndBottom/>
+            <wp:docPr id="14" name="Picture 14" descr="C:\Users\Julian Portelli\AppData\Local\Microsoft\Windows\INetCache\Content.MSO\9BEB07C2.tmp"/>
+            <wp:cNvGraphicFramePr>
+              <a:graphicFrameLocks xmlns:a="http://schemas.openxmlformats.org/drawingml/2006/main" noChangeAspect="1"/>
+            </wp:cNvGraphicFramePr>
+            <a:graphic xmlns:a="http://schemas.openxmlformats.org/drawingml/2006/main">
+              <a:graphicData uri="http://schemas.openxmlformats.org/drawingml/2006/picture">
+                <pic:pic xmlns:pic="http://schemas.openxmlformats.org/drawingml/2006/picture">
+                  <pic:nvPicPr>
+                    <pic:cNvPr id="0" name="Picture 5" descr="C:\Users\Julian Portelli\AppData\Local\Microsoft\Windows\INetCache\Content.MSO\9BEB07C2.tmp"/>
+                    <pic:cNvPicPr>
+                      <a:picLocks noChangeAspect="1" noChangeArrowheads="1"/>
+                    </pic:cNvPicPr>
+                  </pic:nvPicPr>
+                  <pic:blipFill>
+                    <a:blip r:embed="rId14">
+                      <a:extLst>
+                        <a:ext uri="{28A0092B-C50C-407E-A947-70E740481C1C}">
+                          <a14:useLocalDpi xmlns:a14="http://schemas.microsoft.com/office/drawing/2010/main" val="0"/>
+                        </a:ext>
+                      </a:extLst>
+                    </a:blip>
+                    <a:srcRect/>
+                    <a:stretch>
+                      <a:fillRect/>
+                    </a:stretch>
+                  </pic:blipFill>
+                  <pic:spPr bwMode="auto">
+                    <a:xfrm>
+                      <a:off x="0" y="0"/>
+                      <a:ext cx="5943600" cy="3303270"/>
+                    </a:xfrm>
+                    <a:prstGeom prst="rect">
+                      <a:avLst/>
+                    </a:prstGeom>
+                    <a:noFill/>
+                    <a:ln>
+                      <a:noFill/>
+                    </a:ln>
+                  </pic:spPr>
+                </pic:pic>
+              </a:graphicData>
+            </a:graphic>
+            <wp14:sizeRelH relativeFrom="page">
+              <wp14:pctWidth>0</wp14:pctWidth>
+            </wp14:sizeRelH>
+            <wp14:sizeRelV relativeFrom="page">
+              <wp14:pctHeight>0</wp14:pctHeight>
+            </wp14:sizeRelV>
+          </wp:anchor>
+        </w:drawing>
+      </w:r>
+      <w:r>
+        <w:rPr>
+          <w:noProof/>
+        </w:rPr>
+        <w:drawing>
+          <wp:anchor distT="0" distB="0" distL="114300" distR="114300" simplePos="0" relativeHeight="251668480" behindDoc="0" locked="0" layoutInCell="1" allowOverlap="1" wp14:anchorId="42791EE3" wp14:editId="6219944B">
+            <wp:simplePos x="0" y="0"/>
+            <wp:positionH relativeFrom="margin">
+              <wp:align>right</wp:align>
+            </wp:positionH>
+            <wp:positionV relativeFrom="paragraph">
+              <wp:posOffset>-212651</wp:posOffset>
+            </wp:positionV>
+            <wp:extent cx="5943600" cy="4695825"/>
+            <wp:effectExtent l="0" t="0" r="0" b="9525"/>
+            <wp:wrapSquare wrapText="bothSides"/>
+            <wp:docPr id="13" name="Picture 13" descr="C:\Users\Julian Portelli\AppData\Local\Microsoft\Windows\INetCache\Content.MSO\5F559094.tmp"/>
+            <wp:cNvGraphicFramePr>
+              <a:graphicFrameLocks xmlns:a="http://schemas.openxmlformats.org/drawingml/2006/main" noChangeAspect="1"/>
+            </wp:cNvGraphicFramePr>
+            <a:graphic xmlns:a="http://schemas.openxmlformats.org/drawingml/2006/main">
+              <a:graphicData uri="http://schemas.openxmlformats.org/drawingml/2006/picture">
+                <pic:pic xmlns:pic="http://schemas.openxmlformats.org/drawingml/2006/picture">
+                  <pic:nvPicPr>
+                    <pic:cNvPr id="0" name="Picture 3" descr="C:\Users\Julian Portelli\AppData\Local\Microsoft\Windows\INetCache\Content.MSO\5F559094.tmp"/>
+                    <pic:cNvPicPr>
+                      <a:picLocks noChangeAspect="1" noChangeArrowheads="1"/>
+                    </pic:cNvPicPr>
+                  </pic:nvPicPr>
+                  <pic:blipFill>
+                    <a:blip r:embed="rId15">
+                      <a:extLst>
+                        <a:ext uri="{28A0092B-C50C-407E-A947-70E740481C1C}">
+                          <a14:useLocalDpi xmlns:a14="http://schemas.microsoft.com/office/drawing/2010/main" val="0"/>
+                        </a:ext>
+                      </a:extLst>
+                    </a:blip>
+                    <a:srcRect/>
+                    <a:stretch>
+                      <a:fillRect/>
+                    </a:stretch>
+                  </pic:blipFill>
+                  <pic:spPr bwMode="auto">
+                    <a:xfrm>
+                      <a:off x="0" y="0"/>
+                      <a:ext cx="5943600" cy="4695825"/>
+                    </a:xfrm>
+                    <a:prstGeom prst="rect">
+                      <a:avLst/>
+                    </a:prstGeom>
+                    <a:noFill/>
+                    <a:ln>
+                      <a:noFill/>
+                    </a:ln>
+                  </pic:spPr>
+                </pic:pic>
+              </a:graphicData>
+            </a:graphic>
+            <wp14:sizeRelH relativeFrom="page">
+              <wp14:pctWidth>0</wp14:pctWidth>
+            </wp14:sizeRelH>
+            <wp14:sizeRelV relativeFrom="page">
+              <wp14:pctHeight>0</wp14:pctHeight>
+            </wp14:sizeRelV>
+          </wp:anchor>
+        </w:drawing>
+      </w:r>
+    </w:p>
+    <w:p>
+      <w:r>
+        <w:lastRenderedPageBreak/>
+        <w:t xml:space="preserve">The step definitions file, known as recordsaleStepDefs, makes use of the recordsalePageObject and its methods to accommodate the scenarios given. No conditional logic was written in this file as all of this was coded in the PageObject’s methods. Some sleep() methods had to be placed </w:t>
+      </w:r>
+      <w:r>
+        <w:t xml:space="preserve">in order to accommodate the loading of the webpage to delay methods just in case a user’s internet connection is not fast enough. </w:t>
+      </w:r>
+    </w:p>
+    <w:p/>
+    <w:p>
+      <w:pPr>
+        <w:pStyle w:val="Heading2"/>
+      </w:pPr>
+      <w:r>
+        <w:t>Design decisions</w:t>
+      </w:r>
+    </w:p>
+    <w:p/>
+    <w:p>
+      <w:pPr>
+        <w:jc w:val="both"/>
+      </w:pPr>
+      <w:r>
+        <w:t>Initially, values were placed next to certain scenario steps; for example, for “Given I am a user on the website” the string “</w:t>
+      </w:r>
+      <w:hyperlink r:id="rId16" w:history="1">
         <w:r>
           <w:rPr>
             <w:rStyle w:val="Hyperlink"/>
@@ -2102,36 +1121,40 @@
         </w:r>
       </w:hyperlink>
       <w:r>
-        <w:t xml:space="preserve">” was placed next to it. However the repetition of these values in each scenario proved to be a clunky way of maintaining and modifying code.  Thus the values that were to be passed in the recordsaleStepDefs were stored in the PageObject named </w:t>
-      </w:r>
-      <w:r>
-        <w:lastRenderedPageBreak/>
-        <w:t xml:space="preserve">recordsalePageObject. The </w:t>
-      </w:r>
-      <w:r>
-        <w:t>recordsalePageObject</w:t>
-      </w:r>
-      <w:r>
-        <w:t xml:space="preserve"> reduced the need for repetition of code and simple readable scenario steps.</w:t>
-      </w:r>
-      <w:r>
-        <w:t xml:space="preserve"> </w:t>
-      </w:r>
-    </w:p>
-    <w:p>
-      <w:r>
-        <w:t xml:space="preserve">The feature file had to be slightly modified from the given assignment description. Scenario 5 had to be converted into a scenario outline to allow for multiple values to be processed. The outline and examples instruct cucumber to run the scenario 3 times for 3, 5 and 10 products. The 10 product names were stored in the </w:t>
-      </w:r>
-      <w:r>
-        <w:t>recordsalePageObject</w:t>
-      </w:r>
-      <w:r>
-        <w:t xml:space="preserve"> itself in the form of a string array.</w:t>
-      </w:r>
-      <w:bookmarkStart w:id="1" w:name="_GoBack"/>
-      <w:bookmarkEnd w:id="1"/>
-    </w:p>
-    <w:p>
+        <w:t xml:space="preserve">” was placed next to it. </w:t>
+      </w:r>
+      <w:r>
+        <w:t>However,</w:t>
+      </w:r>
+      <w:r>
+        <w:t xml:space="preserve"> the repetition of these values in each scenario proved to be a clunky way of maintaining and modifying code.  Thus, the values that were to be passed in the recordsaleStepDefs were stored in the PageObject named recordsalePageObject. The recordsalePageObject reduced the need for repetition of code and simple readable scenario steps. </w:t>
+      </w:r>
+    </w:p>
+    <w:p>
+      <w:r>
+        <w:t>The feature file had to be slightly modified from the given assignment description. Scenario 5 had to be converted into a scenario outline to allow for multiple values to be processed. The outline and examples instruct cucumber to run the scenario 3 times for 3, 5 and 10 products. The 10 product names were stored in the recordsalePageObject itself in the form of a string array.</w:t>
+      </w:r>
+      <w:r>
+        <w:t xml:space="preserve"> The a new adding to cart method had to be created depending on the number of items that were to be added, which relied on a list of Strings of search terms which would be looped through to search 3, 5 or 10 times, depending on the scenario example.</w:t>
+      </w:r>
+    </w:p>
+    <w:p>
+      <w:r>
+        <w:t>It was important to clear the cart for most scenarios since items added to the cart in previous scenarios persisted throughout the next scenario due to the fact that cart items were being stored on the user account.</w:t>
+      </w:r>
+    </w:p>
+    <w:p/>
+    <w:p/>
+    <w:p/>
+    <w:p>
+      <w:pPr>
+        <w:rPr>
+          <w:rFonts w:asciiTheme="majorHAnsi" w:eastAsiaTheme="majorEastAsia" w:hAnsiTheme="majorHAnsi" w:cstheme="majorBidi"/>
+          <w:color w:val="2F5496" w:themeColor="accent1" w:themeShade="BF"/>
+          <w:sz w:val="32"/>
+          <w:szCs w:val="32"/>
+        </w:rPr>
+      </w:pPr>
       <w:r>
         <w:br w:type="page"/>
       </w:r>
@@ -2140,7 +1163,6 @@
       <w:pPr>
         <w:pStyle w:val="Heading1"/>
       </w:pPr>
-      <w:bookmarkStart w:id="2" w:name="_Toc24375012"/>
       <w:r>
         <w:rPr>
           <w:noProof/>
@@ -2182,7 +1204,7 @@
                           </pic:cNvPicPr>
                         </pic:nvPicPr>
                         <pic:blipFill>
-                          <a:blip r:embed="rId11" cstate="print">
+                          <a:blip r:embed="rId17" cstate="print">
                             <a:extLst>
                               <a:ext uri="{28A0092B-C50C-407E-A947-70E740481C1C}">
                                 <a14:useLocalDpi xmlns:a14="http://schemas.microsoft.com/office/drawing/2010/main" val="0"/>
@@ -2327,7 +1349,7 @@
                   <o:lock v:ext="edit" aspectratio="t"/>
                 </v:shapetype>
                 <v:shape id="Picture 3" o:spid="_x0000_s1027" type="#_x0000_t75" style="position:absolute;width:59340;height:39528;visibility:visible;mso-wrap-style:square" o:gfxdata="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">
-                  <v:imagedata r:id="rId12" o:title=""/>
+                  <v:imagedata r:id="rId18" o:title=""/>
                 </v:shape>
                 <v:shapetype id="_x0000_t202" coordsize="21600,21600" o:spt="202" path="m,l,21600r21600,l21600,xe">
                   <v:stroke joinstyle="miter"/>
@@ -2482,13 +1504,57 @@
       </w:r>
     </w:p>
     <w:p>
-      <w:pPr>
-        <w:jc w:val="both"/>
-      </w:pPr>
-    </w:p>
-    <w:p/>
+      <w:r>
+        <w:t xml:space="preserve">The implementation from the model to code was adapted from some examples that were used in class. First, an enum called WebsiteSystemStates was created </w:t>
+      </w:r>
+      <w:r>
+        <w:t>to create a list of immutable states which represent the state in the above diagram. Secondly, a WebsiteSystem class was created</w:t>
+      </w:r>
+      <w:r>
+        <w:t>, which was the system under test, with the ability</w:t>
+      </w:r>
+      <w:r>
+        <w:t xml:space="preserve"> to store and retrieve the website’s current states, while also including </w:t>
+      </w:r>
+      <w:r>
+        <w:lastRenderedPageBreak/>
+        <w:t>methods for actions that take place during regular website usage.</w:t>
+      </w:r>
+      <w:r>
+        <w:t xml:space="preserve"> The class WebsiteSystemModelTest contained ModelJUnit actions which assured that the correct state changes were taking place, according the previous state the user is in. Guards were used </w:t>
+      </w:r>
+      <w:r>
+        <w:t xml:space="preserve">for each action </w:t>
+      </w:r>
+      <w:r>
+        <w:t xml:space="preserve">to do this ensuring that incorrect state changes were caught if </w:t>
+      </w:r>
+      <w:r>
+        <w:t xml:space="preserve">the current state of the system under test </w:t>
+      </w:r>
+      <w:r>
+        <w:t>does</w:t>
+      </w:r>
+      <w:r>
+        <w:t xml:space="preserve"> not match the program’s state.</w:t>
+      </w:r>
+      <w:r>
+        <w:t xml:space="preserve"> The WebsiteSystemTesting class collaborates everything together, setting up the webdriver and executes a greedy test, tracking state changes and coverage at the end. </w:t>
+      </w:r>
+      <w:r>
+        <w:t xml:space="preserve">The greedy tester’s generated tests were increased from 250 to 750 as the transition-pair coverage was not reaching 100%. Still after, doing this, the program was unable to reach 100% in the </w:t>
+      </w:r>
+      <w:r>
+        <w:t>end</w:t>
+      </w:r>
+      <w:bookmarkStart w:id="3" w:name="_GoBack"/>
+      <w:bookmarkEnd w:id="3"/>
+      <w:r>
+        <w:t>.</w:t>
+      </w:r>
+    </w:p>
     <w:sectPr>
-      <w:footerReference w:type="default" r:id="rId13"/>
+      <w:footerReference w:type="default" r:id="rId19"/>
       <w:pgSz w:w="12240" w:h="15840"/>
       <w:pgMar w:top="1440" w:right="1440" w:bottom="1440" w:left="1440" w:header="720" w:footer="720" w:gutter="0"/>
       <w:pgNumType w:start="1"/>
@@ -2609,10 +1675,7 @@
       <w:pStyle w:val="Header"/>
     </w:pPr>
     <w:r>
-      <w:t>Assignment Part</w:t>
-    </w:r>
-    <w:r>
-      <w:t xml:space="preserve"> </w:t>
+      <w:t xml:space="preserve">Assignment Part </w:t>
     </w:r>
     <w:r>
       <w:t>2</w:t>
@@ -2621,18 +1684,13 @@
       <w:t xml:space="preserve">: </w:t>
     </w:r>
     <w:r>
-      <w:t>Model-Based</w:t>
-    </w:r>
-    <w:r>
-      <w:t xml:space="preserve"> Testing</w:t>
+      <w:t>Web Testing and MBT</w:t>
     </w:r>
     <w:r>
       <w:tab/>
     </w:r>
     <w:r>
       <w:tab/>
-    </w:r>
-    <w:r>
       <w:t>Julian Portelli (53299M)</w:t>
     </w:r>
   </w:p>
@@ -3298,6 +2356,19 @@
       <w:szCs w:val="26"/>
     </w:rPr>
   </w:style>
+  <w:style w:type="paragraph" w:styleId="TOC2">
+    <w:name w:val="toc 2"/>
+    <w:basedOn w:val="Normal"/>
+    <w:next w:val="Normal"/>
+    <w:autoRedefine/>
+    <w:uiPriority w:val="39"/>
+    <w:unhideWhenUsed/>
+    <w:rsid w:val="0053371A"/>
+    <w:pPr>
+      <w:spacing w:after="100"/>
+      <w:ind w:left="220"/>
+    </w:pPr>
+  </w:style>
 </w:styles>
 </file>
 
@@ -3594,4 +2665,16 @@
     </a:ext>
   </a:extLst>
 </a:theme>
+</file>
+
+<file path=customXml/item1.xml><?xml version="1.0" encoding="utf-8"?>
+<b:Sources xmlns:b="http://schemas.openxmlformats.org/officeDocument/2006/bibliography" xmlns="http://schemas.openxmlformats.org/officeDocument/2006/bibliography" SelectedStyle="\APASixthEditionOfficeOnline.xsl" StyleName="APA" Version="6"/>
+</file>
+
+<file path=customXml/itemProps1.xml><?xml version="1.0" encoding="utf-8"?>
+<ds:datastoreItem xmlns:ds="http://schemas.openxmlformats.org/officeDocument/2006/customXml" ds:itemID="{605E0764-613E-408C-A3A8-7C743B5484E7}">
+  <ds:schemaRefs>
+    <ds:schemaRef ds:uri="http://schemas.openxmlformats.org/officeDocument/2006/bibliography"/>
+  </ds:schemaRefs>
+</ds:datastoreItem>
 </file>
</xml_diff>

<commit_message>
Small update to doc. added fsm image
</commit_message>
<xml_diff>
--- a/Documentation.docx
+++ b/Documentation.docx
@@ -780,9 +780,14 @@
         </w:drawing>
       </w:r>
       <w:r>
-        <w:t>The Feature file</w:t>
+        <w:t xml:space="preserve">The Feature </w:t>
+      </w:r>
+      <w:proofErr w:type="gramStart"/>
+      <w:r>
+        <w:t>file</w:t>
       </w:r>
       <w:bookmarkEnd w:id="1"/>
+      <w:proofErr w:type="gramEnd"/>
     </w:p>
     <w:p/>
     <w:p>
@@ -1089,7 +1094,31 @@
     <w:p>
       <w:r>
         <w:lastRenderedPageBreak/>
-        <w:t xml:space="preserve">The step definitions file, known as recordsaleStepDefs, makes use of the recordsalePageObject and its methods to accommodate the scenarios given. No conditional logic was written in this file as all of this was coded in the PageObject’s methods. Some sleep() methods had to be placed </w:t>
+        <w:t xml:space="preserve">The step definitions file, known as </w:t>
+      </w:r>
+      <w:proofErr w:type="spellStart"/>
+      <w:r>
+        <w:t>recordsaleStepDefs</w:t>
+      </w:r>
+      <w:proofErr w:type="spellEnd"/>
+      <w:r>
+        <w:t xml:space="preserve">, makes use of the </w:t>
+      </w:r>
+      <w:proofErr w:type="spellStart"/>
+      <w:r>
+        <w:t>recordsalePageObject</w:t>
+      </w:r>
+      <w:proofErr w:type="spellEnd"/>
+      <w:r>
+        <w:t xml:space="preserve"> and its methods to accommodate the scenarios given. No conditional logic was written in this file as all of this was coded in the </w:t>
+      </w:r>
+      <w:proofErr w:type="spellStart"/>
+      <w:r>
+        <w:t>PageObject’s</w:t>
+      </w:r>
+      <w:proofErr w:type="spellEnd"/>
+      <w:r>
+        <w:t xml:space="preserve"> methods. Some sleep() methods had to be placed </w:t>
       </w:r>
       <w:r>
         <w:t xml:space="preserve">in order to accommodate the loading of the webpage to delay methods just in case a user’s internet connection is not fast enough. </w:t>
@@ -1121,12 +1150,52 @@
         </w:r>
       </w:hyperlink>
       <w:r>
-        <w:t xml:space="preserve">” was placed next to it. However, the repetition of these values in each scenario proved to be a clunky way of maintaining and modifying code.  Thus, the values that were to be passed in the recordsaleStepDefs were stored in the PageObject named recordsalePageObject. The recordsalePageObject reduced the need for repetition of code and simple readable scenario steps. </w:t>
-      </w:r>
-    </w:p>
-    <w:p>
-      <w:r>
-        <w:t>The feature file had to be slightly modified from the given assignment description. Scenario 5 had to be converted into a scenario outline to allow for multiple values to be processed. The outline and examples instruct cucumber to run the scenario 3 times for 3, 5 and 10 products. The 10 product names were stored in the recordsalePageObject itself in the form of a string array. The a new adding to cart method had to be created depending on the number of items that were to be added, which relied on a list of Strings of search terms which would be looped through to search 3, 5 or 10 times, depending on the scenario example.</w:t>
+        <w:t xml:space="preserve">” was placed next to it. However, the repetition of these values in each scenario proved to be a clunky way of maintaining and modifying code.  Thus, the values that were to be passed in the </w:t>
+      </w:r>
+      <w:proofErr w:type="spellStart"/>
+      <w:r>
+        <w:t>recordsaleStepDefs</w:t>
+      </w:r>
+      <w:proofErr w:type="spellEnd"/>
+      <w:r>
+        <w:t xml:space="preserve"> were stored in the </w:t>
+      </w:r>
+      <w:proofErr w:type="spellStart"/>
+      <w:r>
+        <w:t>PageObject</w:t>
+      </w:r>
+      <w:proofErr w:type="spellEnd"/>
+      <w:r>
+        <w:t xml:space="preserve"> named </w:t>
+      </w:r>
+      <w:proofErr w:type="spellStart"/>
+      <w:r>
+        <w:t>recordsalePageObject</w:t>
+      </w:r>
+      <w:proofErr w:type="spellEnd"/>
+      <w:r>
+        <w:t xml:space="preserve">. The </w:t>
+      </w:r>
+      <w:proofErr w:type="spellStart"/>
+      <w:r>
+        <w:t>recordsalePageObject</w:t>
+      </w:r>
+      <w:proofErr w:type="spellEnd"/>
+      <w:r>
+        <w:t xml:space="preserve"> reduced the need for repetition of code and simple readable scenario steps. </w:t>
+      </w:r>
+    </w:p>
+    <w:p>
+      <w:r>
+        <w:t xml:space="preserve">The feature file had to be slightly modified from the given assignment description. Scenario 5 had to be converted into a scenario outline to allow for multiple values to be processed. The outline and examples instruct cucumber to run the scenario 3 times for 3, 5 and 10 products. The 10 product names were stored in the </w:t>
+      </w:r>
+      <w:proofErr w:type="spellStart"/>
+      <w:r>
+        <w:t>recordsalePageObject</w:t>
+      </w:r>
+      <w:proofErr w:type="spellEnd"/>
+      <w:r>
+        <w:t xml:space="preserve"> itself in the form of a string array. The a new adding to cart method had to be created depending on the number of items that were to be added, which relied on a list of Strings of search terms which would be looped through to search 3, 5 or 10 times, depending on the scenario example.</w:t>
       </w:r>
     </w:p>
     <w:p>
@@ -1134,8 +1203,25 @@
         <w:t>It was important to clear the cart for most scenarios since items added to the cart in previous scenarios persisted throughout the next scenario due to the fact that cart items were being stored on the user account.</w:t>
       </w:r>
     </w:p>
-    <w:p/>
-    <w:p/>
+    <w:p>
+      <w:r>
+        <w:t xml:space="preserve">While an element might not be able to be clicked on screen, due to it not being visible unless the browser scrolls down, the </w:t>
+      </w:r>
+      <w:proofErr w:type="spellStart"/>
+      <w:r>
+        <w:t>webdriver</w:t>
+      </w:r>
+      <w:proofErr w:type="spellEnd"/>
+      <w:r>
+        <w:t xml:space="preserve"> is still able to click buttons not visible by locating the element in the DOM and using the .submit() method.</w:t>
+      </w:r>
+      <w:r>
+        <w:t xml:space="preserve"> </w:t>
+      </w:r>
+      <w:r>
+        <w:t>In order to find certain HTML elements that needed to be interacted with in order to use the site, care was taken to identify the ids and classes of HTML tags so that the right elements would be interacted with at runtime.</w:t>
+      </w:r>
+    </w:p>
     <w:p/>
     <w:p>
       <w:pPr>
@@ -1155,400 +1241,296 @@
         <w:pStyle w:val="Heading1"/>
       </w:pPr>
       <w:r>
+        <w:lastRenderedPageBreak/>
+        <w:t>Task 2</w:t>
+      </w:r>
+      <w:bookmarkEnd w:id="2"/>
+    </w:p>
+    <w:p>
+      <w:pPr>
+        <w:jc w:val="both"/>
+      </w:pPr>
+      <w:r>
         <w:rPr>
           <w:noProof/>
         </w:rPr>
+        <w:drawing>
+          <wp:anchor distT="0" distB="0" distL="114300" distR="114300" simplePos="0" relativeHeight="251670528" behindDoc="0" locked="0" layoutInCell="1" allowOverlap="1" wp14:anchorId="199C6E52" wp14:editId="27559A18">
+            <wp:simplePos x="0" y="0"/>
+            <wp:positionH relativeFrom="column">
+              <wp:posOffset>0</wp:posOffset>
+            </wp:positionH>
+            <wp:positionV relativeFrom="paragraph">
+              <wp:posOffset>-2156</wp:posOffset>
+            </wp:positionV>
+            <wp:extent cx="5943600" cy="3959225"/>
+            <wp:effectExtent l="0" t="0" r="0" b="3175"/>
+            <wp:wrapTopAndBottom/>
+            <wp:docPr id="6" name="Picture 6" descr="A close up of a map&#10;&#10;Description automatically generated"/>
+            <wp:cNvGraphicFramePr>
+              <a:graphicFrameLocks xmlns:a="http://schemas.openxmlformats.org/drawingml/2006/main" noChangeAspect="1"/>
+            </wp:cNvGraphicFramePr>
+            <a:graphic xmlns:a="http://schemas.openxmlformats.org/drawingml/2006/main">
+              <a:graphicData uri="http://schemas.openxmlformats.org/drawingml/2006/picture">
+                <pic:pic xmlns:pic="http://schemas.openxmlformats.org/drawingml/2006/picture">
+                  <pic:nvPicPr>
+                    <pic:cNvPr id="6" name="Final Website FSM - Login restriction.png"/>
+                    <pic:cNvPicPr/>
+                  </pic:nvPicPr>
+                  <pic:blipFill>
+                    <a:blip r:embed="rId17" cstate="print">
+                      <a:extLst>
+                        <a:ext uri="{28A0092B-C50C-407E-A947-70E740481C1C}">
+                          <a14:useLocalDpi xmlns:a14="http://schemas.microsoft.com/office/drawing/2010/main" val="0"/>
+                        </a:ext>
+                      </a:extLst>
+                    </a:blip>
+                    <a:stretch>
+                      <a:fillRect/>
+                    </a:stretch>
+                  </pic:blipFill>
+                  <pic:spPr>
+                    <a:xfrm>
+                      <a:off x="0" y="0"/>
+                      <a:ext cx="5943600" cy="3959225"/>
+                    </a:xfrm>
+                    <a:prstGeom prst="rect">
+                      <a:avLst/>
+                    </a:prstGeom>
+                  </pic:spPr>
+                </pic:pic>
+              </a:graphicData>
+            </a:graphic>
+            <wp14:sizeRelH relativeFrom="page">
+              <wp14:pctWidth>0</wp14:pctWidth>
+            </wp14:sizeRelH>
+            <wp14:sizeRelV relativeFrom="page">
+              <wp14:pctHeight>0</wp14:pctHeight>
+            </wp14:sizeRelV>
+          </wp:anchor>
+        </w:drawing>
+      </w:r>
+    </w:p>
+    <w:p>
+      <w:pPr>
+        <w:jc w:val="both"/>
+      </w:pPr>
+      <w:r>
+        <w:t xml:space="preserve">The </w:t>
+      </w:r>
+      <w:proofErr w:type="spellStart"/>
+      <w:r>
+        <w:t>recordsale</w:t>
+      </w:r>
+      <w:r>
+        <w:t>PageObject</w:t>
+      </w:r>
+      <w:proofErr w:type="spellEnd"/>
+      <w:r>
+        <w:t xml:space="preserve"> was</w:t>
+      </w:r>
+      <w:r>
+        <w:t xml:space="preserve"> initially going</w:t>
+      </w:r>
+      <w:r>
+        <w:t xml:space="preserve"> to be </w:t>
+      </w:r>
+      <w:r>
+        <w:t>reused for the functionality of the website for model-based behaviour</w:t>
+      </w:r>
+      <w:r>
+        <w:t>,</w:t>
+      </w:r>
+      <w:r>
+        <w:t xml:space="preserve"> </w:t>
+      </w:r>
+      <w:r>
+        <w:t xml:space="preserve">but it was </w:t>
+      </w:r>
+      <w:r>
+        <w:t xml:space="preserve">clearly </w:t>
+      </w:r>
+      <w:r>
+        <w:t>understood</w:t>
+      </w:r>
+      <w:r>
+        <w:t xml:space="preserve"> that minor </w:t>
+      </w:r>
+      <w:r>
+        <w:t>code changes were needed to suit the behaviour of the in website in FSM form</w:t>
+      </w:r>
+      <w:r>
+        <w:t xml:space="preserve">. Therefore, some code was copied from the </w:t>
+      </w:r>
+      <w:proofErr w:type="spellStart"/>
+      <w:r>
+        <w:t>recordsalePageObject</w:t>
+      </w:r>
+      <w:proofErr w:type="spellEnd"/>
+      <w:r>
+        <w:t xml:space="preserve"> to the </w:t>
+      </w:r>
+      <w:proofErr w:type="spellStart"/>
+      <w:r>
+        <w:t>WebsiteSystem</w:t>
+      </w:r>
+      <w:proofErr w:type="spellEnd"/>
+      <w:r>
+        <w:t xml:space="preserve"> class and modified to fit the needs of the model-based tests.</w:t>
+      </w:r>
+    </w:p>
+    <w:p>
+      <w:pPr>
+        <w:jc w:val="both"/>
+      </w:pPr>
+      <w:r>
+        <w:t>Adding items and checking out does not require an account, however the general consensus is that users normally create an account the first time they attempt to purchase items. This is done to multiple reasons, the most prominent being that users can save information about them on the account and keep track of purchases. Therefore,</w:t>
+      </w:r>
+      <w:r>
+        <w:t xml:space="preserve"> state transitions to the cart and checking out require the user to be logged in into the website – this restriction is implemented in the code.</w:t>
+      </w:r>
+    </w:p>
+    <w:p>
+      <w:pPr>
+        <w:jc w:val="both"/>
+      </w:pPr>
+      <w:r>
+        <w:t xml:space="preserve">The implementation from the model to code was adapted from some examples that were used in class. First, an </w:t>
+      </w:r>
+      <w:proofErr w:type="spellStart"/>
+      <w:r>
+        <w:t>enum</w:t>
+      </w:r>
+      <w:proofErr w:type="spellEnd"/>
+      <w:r>
+        <w:t xml:space="preserve"> called </w:t>
+      </w:r>
+      <w:proofErr w:type="spellStart"/>
+      <w:r>
+        <w:t>WebsiteSystemStates</w:t>
+      </w:r>
+      <w:proofErr w:type="spellEnd"/>
+      <w:r>
+        <w:t xml:space="preserve"> was created </w:t>
+      </w:r>
+      <w:r>
+        <w:t xml:space="preserve">to create a list of immutable states which represent the state in the above diagram. </w:t>
+      </w:r>
+    </w:p>
+    <w:p>
+      <w:pPr>
+        <w:jc w:val="both"/>
+      </w:pPr>
+      <w:r>
+        <w:t xml:space="preserve">Secondly, a </w:t>
+      </w:r>
+      <w:proofErr w:type="spellStart"/>
+      <w:r>
+        <w:t>WebsiteSystem</w:t>
+      </w:r>
+      <w:proofErr w:type="spellEnd"/>
+      <w:r>
+        <w:t xml:space="preserve"> class was created</w:t>
+      </w:r>
+      <w:r>
+        <w:t>, which was the system under test, with the ability</w:t>
+      </w:r>
+      <w:r>
+        <w:t xml:space="preserve"> to store and retrieve the website’s current states, while also including methods for actions that take place during regular website usage.</w:t>
+      </w:r>
+      <w:r>
+        <w:t xml:space="preserve"> The class </w:t>
+      </w:r>
+      <w:proofErr w:type="spellStart"/>
+      <w:r>
+        <w:t>WebsiteSystemModelTest</w:t>
+      </w:r>
+      <w:proofErr w:type="spellEnd"/>
+      <w:r>
+        <w:t xml:space="preserve"> contained </w:t>
+      </w:r>
+      <w:proofErr w:type="spellStart"/>
+      <w:r>
+        <w:t>ModelJUnit</w:t>
+      </w:r>
+      <w:proofErr w:type="spellEnd"/>
+      <w:r>
+        <w:t xml:space="preserve"> actions which assured that the correct state changes were taking place, according the previous state the user is in. Guards were used </w:t>
+      </w:r>
+      <w:r>
+        <w:t xml:space="preserve">for each action </w:t>
+      </w:r>
+      <w:r>
+        <w:t xml:space="preserve">to do this ensuring that incorrect state changes were caught if </w:t>
+      </w:r>
+      <w:r>
+        <w:t xml:space="preserve">the current state of the system under test </w:t>
+      </w:r>
+      <w:r>
+        <w:t>does</w:t>
+      </w:r>
+      <w:r>
+        <w:t xml:space="preserve"> not match the program’s state.</w:t>
+      </w:r>
+      <w:r>
+        <w:t xml:space="preserve"> The </w:t>
+      </w:r>
+      <w:proofErr w:type="spellStart"/>
+      <w:r>
+        <w:t>WebsiteSystemTesting</w:t>
+      </w:r>
+      <w:proofErr w:type="spellEnd"/>
+      <w:r>
+        <w:t xml:space="preserve"> class collaborates </w:t>
+      </w:r>
+      <w:r>
         <w:lastRenderedPageBreak/>
-        <mc:AlternateContent>
-          <mc:Choice Requires="wpg">
-            <w:drawing>
-              <wp:anchor distT="0" distB="0" distL="114300" distR="114300" simplePos="0" relativeHeight="251662336" behindDoc="0" locked="0" layoutInCell="1" allowOverlap="1" wp14:anchorId="7FE261E9" wp14:editId="2A43E8E8">
-                <wp:simplePos x="0" y="0"/>
-                <wp:positionH relativeFrom="column">
-                  <wp:posOffset>0</wp:posOffset>
-                </wp:positionH>
-                <wp:positionV relativeFrom="paragraph">
-                  <wp:posOffset>333375</wp:posOffset>
-                </wp:positionV>
-                <wp:extent cx="5934075" cy="4276725"/>
-                <wp:effectExtent l="0" t="0" r="9525" b="9525"/>
-                <wp:wrapTopAndBottom/>
-                <wp:docPr id="5" name="Group 5"/>
-                <wp:cNvGraphicFramePr/>
-                <a:graphic xmlns:a="http://schemas.openxmlformats.org/drawingml/2006/main">
-                  <a:graphicData uri="http://schemas.microsoft.com/office/word/2010/wordprocessingGroup">
-                    <wpg:wgp>
-                      <wpg:cNvGrpSpPr/>
-                      <wpg:grpSpPr>
-                        <a:xfrm>
-                          <a:off x="0" y="0"/>
-                          <a:ext cx="5934075" cy="4276725"/>
-                          <a:chOff x="0" y="0"/>
-                          <a:chExt cx="5934075" cy="4276725"/>
-                        </a:xfrm>
-                      </wpg:grpSpPr>
-                      <pic:pic xmlns:pic="http://schemas.openxmlformats.org/drawingml/2006/picture">
-                        <pic:nvPicPr>
-                          <pic:cNvPr id="3" name="Picture 3"/>
-                          <pic:cNvPicPr>
-                            <a:picLocks noChangeAspect="1"/>
-                          </pic:cNvPicPr>
-                        </pic:nvPicPr>
-                        <pic:blipFill>
-                          <a:blip r:embed="rId17" cstate="print">
-                            <a:extLst>
-                              <a:ext uri="{28A0092B-C50C-407E-A947-70E740481C1C}">
-                                <a14:useLocalDpi xmlns:a14="http://schemas.microsoft.com/office/drawing/2010/main" val="0"/>
-                              </a:ext>
-                            </a:extLst>
-                          </a:blip>
-                          <a:srcRect/>
-                          <a:stretch>
-                            <a:fillRect/>
-                          </a:stretch>
-                        </pic:blipFill>
-                        <pic:spPr bwMode="auto">
-                          <a:xfrm>
-                            <a:off x="0" y="0"/>
-                            <a:ext cx="5934075" cy="3952875"/>
-                          </a:xfrm>
-                          <a:prstGeom prst="rect">
-                            <a:avLst/>
-                          </a:prstGeom>
-                          <a:noFill/>
-                          <a:ln>
-                            <a:noFill/>
-                          </a:ln>
-                        </pic:spPr>
-                      </pic:pic>
-                      <wps:wsp>
-                        <wps:cNvPr id="4" name="Text Box 4"/>
-                        <wps:cNvSpPr txBox="1"/>
-                        <wps:spPr>
-                          <a:xfrm>
-                            <a:off x="0" y="4010025"/>
-                            <a:ext cx="5934075" cy="266700"/>
-                          </a:xfrm>
-                          <a:prstGeom prst="rect">
-                            <a:avLst/>
-                          </a:prstGeom>
-                          <a:solidFill>
-                            <a:prstClr val="white"/>
-                          </a:solidFill>
-                          <a:ln>
-                            <a:noFill/>
-                          </a:ln>
-                        </wps:spPr>
-                        <wps:txbx>
-                          <w:txbxContent>
-                            <w:p>
-                              <w:pPr>
-                                <w:pStyle w:val="Caption"/>
-                                <w:jc w:val="center"/>
-                                <w:rPr>
-                                  <w:i w:val="0"/>
-                                  <w:iCs w:val="0"/>
-                                  <w:noProof/>
-                                </w:rPr>
-                              </w:pPr>
-                              <w:r>
-                                <w:rPr>
-                                  <w:i w:val="0"/>
-                                  <w:iCs w:val="0"/>
-                                </w:rPr>
-                                <w:t xml:space="preserve">Figure </w:t>
-                              </w:r>
-                              <w:r>
-                                <w:rPr>
-                                  <w:i w:val="0"/>
-                                  <w:iCs w:val="0"/>
-                                </w:rPr>
-                                <w:fldChar w:fldCharType="begin"/>
-                              </w:r>
-                              <w:r>
-                                <w:rPr>
-                                  <w:i w:val="0"/>
-                                  <w:iCs w:val="0"/>
-                                </w:rPr>
-                                <w:instrText xml:space="preserve"> SEQ Figure \* ARABIC </w:instrText>
-                              </w:r>
-                              <w:r>
-                                <w:rPr>
-                                  <w:i w:val="0"/>
-                                  <w:iCs w:val="0"/>
-                                </w:rPr>
-                                <w:fldChar w:fldCharType="separate"/>
-                              </w:r>
-                              <w:r>
-                                <w:rPr>
-                                  <w:i w:val="0"/>
-                                  <w:iCs w:val="0"/>
-                                  <w:noProof/>
-                                </w:rPr>
-                                <w:t>1</w:t>
-                              </w:r>
-                              <w:r>
-                                <w:rPr>
-                                  <w:i w:val="0"/>
-                                  <w:iCs w:val="0"/>
-                                </w:rPr>
-                                <w:fldChar w:fldCharType="end"/>
-                              </w:r>
-                              <w:r>
-                                <w:rPr>
-                                  <w:i w:val="0"/>
-                                  <w:iCs w:val="0"/>
-                                </w:rPr>
-                                <w:t>: Diagrammatic description of model</w:t>
-                              </w:r>
-                            </w:p>
-                          </w:txbxContent>
-                        </wps:txbx>
-                        <wps:bodyPr rot="0" spcFirstLastPara="0" vertOverflow="overflow" horzOverflow="overflow" vert="horz" wrap="square" lIns="0" tIns="0" rIns="0" bIns="0" numCol="1" spcCol="0" rtlCol="0" fromWordArt="0" anchor="t" anchorCtr="0" forceAA="0" compatLnSpc="1">
-                          <a:prstTxWarp prst="textNoShape">
-                            <a:avLst/>
-                          </a:prstTxWarp>
-                          <a:spAutoFit/>
-                        </wps:bodyPr>
-                      </wps:wsp>
-                    </wpg:wgp>
-                  </a:graphicData>
-                </a:graphic>
-              </wp:anchor>
-            </w:drawing>
-          </mc:Choice>
-          <mc:Fallback>
-            <w:pict>
-              <v:group w14:anchorId="7FE261E9" id="Group 5" o:spid="_x0000_s1026" style="position:absolute;margin-left:0;margin-top:26.25pt;width:467.25pt;height:336.75pt;z-index:251662336" coordsize="59340,42767" o:gfxdata="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">
-                <v:shapetype id="_x0000_t75" coordsize="21600,21600" o:spt="75" o:preferrelative="t" path="m@4@5l@4@11@9@11@9@5xe" filled="f" stroked="f">
-                  <v:stroke joinstyle="miter"/>
-                  <v:formulas>
-                    <v:f eqn="if lineDrawn pixelLineWidth 0"/>
-                    <v:f eqn="sum @0 1 0"/>
-                    <v:f eqn="sum 0 0 @1"/>
-                    <v:f eqn="prod @2 1 2"/>
-                    <v:f eqn="prod @3 21600 pixelWidth"/>
-                    <v:f eqn="prod @3 21600 pixelHeight"/>
-                    <v:f eqn="sum @0 0 1"/>
-                    <v:f eqn="prod @6 1 2"/>
-                    <v:f eqn="prod @7 21600 pixelWidth"/>
-                    <v:f eqn="sum @8 21600 0"/>
-                    <v:f eqn="prod @7 21600 pixelHeight"/>
-                    <v:f eqn="sum @10 21600 0"/>
-                  </v:formulas>
-                  <v:path o:extrusionok="f" gradientshapeok="t" o:connecttype="rect"/>
-                  <o:lock v:ext="edit" aspectratio="t"/>
-                </v:shapetype>
-                <v:shape id="Picture 3" o:spid="_x0000_s1027" type="#_x0000_t75" style="position:absolute;width:59340;height:39528;visibility:visible;mso-wrap-style:square" o:gfxdata="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">
-                  <v:imagedata r:id="rId18" o:title=""/>
-                </v:shape>
-                <v:shapetype id="_x0000_t202" coordsize="21600,21600" o:spt="202" path="m,l,21600r21600,l21600,xe">
-                  <v:stroke joinstyle="miter"/>
-                  <v:path gradientshapeok="t" o:connecttype="rect"/>
-                </v:shapetype>
-                <v:shape id="Text Box 4" o:spid="_x0000_s1028" type="#_x0000_t202" style="position:absolute;top:40100;width:59340;height:2667;visibility:visible;mso-wrap-style:square;v-text-anchor:top" o:gfxdata="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" stroked="f">
-                  <v:textbox style="mso-fit-shape-to-text:t" inset="0,0,0,0">
-                    <w:txbxContent>
-                      <w:p>
-                        <w:pPr>
-                          <w:pStyle w:val="Caption"/>
-                          <w:jc w:val="center"/>
-                          <w:rPr>
-                            <w:i w:val="0"/>
-                            <w:iCs w:val="0"/>
-                            <w:noProof/>
-                          </w:rPr>
-                        </w:pPr>
-                        <w:r>
-                          <w:rPr>
-                            <w:i w:val="0"/>
-                            <w:iCs w:val="0"/>
-                          </w:rPr>
-                          <w:t xml:space="preserve">Figure </w:t>
-                        </w:r>
-                        <w:r>
-                          <w:rPr>
-                            <w:i w:val="0"/>
-                            <w:iCs w:val="0"/>
-                          </w:rPr>
-                          <w:fldChar w:fldCharType="begin"/>
-                        </w:r>
-                        <w:r>
-                          <w:rPr>
-                            <w:i w:val="0"/>
-                            <w:iCs w:val="0"/>
-                          </w:rPr>
-                          <w:instrText xml:space="preserve"> SEQ Figure \* ARABIC </w:instrText>
-                        </w:r>
-                        <w:r>
-                          <w:rPr>
-                            <w:i w:val="0"/>
-                            <w:iCs w:val="0"/>
-                          </w:rPr>
-                          <w:fldChar w:fldCharType="separate"/>
-                        </w:r>
-                        <w:r>
-                          <w:rPr>
-                            <w:i w:val="0"/>
-                            <w:iCs w:val="0"/>
-                            <w:noProof/>
-                          </w:rPr>
-                          <w:t>1</w:t>
-                        </w:r>
-                        <w:r>
-                          <w:rPr>
-                            <w:i w:val="0"/>
-                            <w:iCs w:val="0"/>
-                          </w:rPr>
-                          <w:fldChar w:fldCharType="end"/>
-                        </w:r>
-                        <w:r>
-                          <w:rPr>
-                            <w:i w:val="0"/>
-                            <w:iCs w:val="0"/>
-                          </w:rPr>
-                          <w:t>: Diagrammatic description of model</w:t>
-                        </w:r>
-                      </w:p>
-                    </w:txbxContent>
-                  </v:textbox>
-                </v:shape>
-                <w10:wrap type="topAndBottom"/>
-              </v:group>
-            </w:pict>
-          </mc:Fallback>
-        </mc:AlternateContent>
-      </w:r>
-      <w:r>
-        <w:t>Task 2</w:t>
-      </w:r>
-      <w:bookmarkEnd w:id="2"/>
-    </w:p>
-    <w:p>
-      <w:pPr>
-        <w:jc w:val="both"/>
-      </w:pPr>
-    </w:p>
-    <w:p>
-      <w:pPr>
-        <w:jc w:val="both"/>
-      </w:pPr>
-      <w:r>
-        <w:t>short a discussion of how you converted it to executable code, including and design decisions you made.</w:t>
-      </w:r>
-    </w:p>
-    <w:p>
-      <w:pPr>
-        <w:jc w:val="both"/>
-      </w:pPr>
-    </w:p>
-    <w:p>
-      <w:pPr>
-        <w:jc w:val="both"/>
-      </w:pPr>
-      <w:r>
-        <w:t>The recordsale</w:t>
-      </w:r>
-      <w:r>
-        <w:t>PageObject was</w:t>
-      </w:r>
-      <w:r>
-        <w:t xml:space="preserve"> initially going</w:t>
-      </w:r>
-      <w:r>
-        <w:t xml:space="preserve"> to be </w:t>
-      </w:r>
-      <w:r>
-        <w:t>reused for the functionality of the website for model-based behaviour</w:t>
-      </w:r>
-      <w:r>
-        <w:t>,</w:t>
+        <w:t xml:space="preserve">everything together, setting up the </w:t>
+      </w:r>
+      <w:proofErr w:type="spellStart"/>
+      <w:r>
+        <w:t>webdriver</w:t>
+      </w:r>
+      <w:proofErr w:type="spellEnd"/>
+      <w:r>
+        <w:t xml:space="preserve"> and executes a greedy test, tracking state changes and coverage at the end. </w:t>
+      </w:r>
+      <w:r>
+        <w:t xml:space="preserve">The greedy tester’s generated tests were </w:t>
+      </w:r>
+      <w:r>
+        <w:t>set to 250 and not increased since this would take too long. T</w:t>
+      </w:r>
+      <w:r>
+        <w:t>he transition-pair coverage was not reaching 100%</w:t>
+      </w:r>
+      <w:r>
+        <w:t xml:space="preserve"> even if this number was increased, so it was kept at 250.</w:t>
       </w:r>
       <w:r>
         <w:t xml:space="preserve"> </w:t>
       </w:r>
       <w:r>
-        <w:t xml:space="preserve">but it was </w:t>
-      </w:r>
-      <w:r>
-        <w:t xml:space="preserve">clearly </w:t>
-      </w:r>
-      <w:r>
-        <w:t>understood</w:t>
-      </w:r>
-      <w:r>
-        <w:t xml:space="preserve"> that minor </w:t>
-      </w:r>
-      <w:r>
-        <w:t>code changes were needed to suit the behaviour of the in website in FSM form</w:t>
-      </w:r>
-      <w:r>
-        <w:t>. Therefore, some code was copied from the recordsalePageObject to the WebsiteSystem class and modified to fit the needs of the model-based tests.</w:t>
-      </w:r>
-    </w:p>
-    <w:p>
-      <w:r>
-        <w:t>Adding items and checking out does not require an account, however the general consensus is that users normally create an account the first time they attempt to purchase items. This is done to multiple reasons, the most prominent being that users can save information about them on the account and keep track of purchases. Therefore,</w:t>
-      </w:r>
-      <w:r>
-        <w:t xml:space="preserve"> state transitions to the cart and checking out require the user to be logged in into the website – this restriction is implemented in the code.</w:t>
-      </w:r>
-    </w:p>
-    <w:p>
-      <w:r>
-        <w:t xml:space="preserve">The implementation from the model to code was adapted from some examples that were used in class. First, an enum called WebsiteSystemStates was created </w:t>
-      </w:r>
-      <w:r>
-        <w:t>to create a list of immutable states which represent the state in the above diagram. Secondly, a WebsiteSystem class was created</w:t>
-      </w:r>
-      <w:r>
-        <w:t>, which was the system under test, with the ability</w:t>
-      </w:r>
-      <w:r>
-        <w:t xml:space="preserve"> to store and retrieve the website’s current states, while also including </w:t>
-      </w:r>
-      <w:r>
-        <w:lastRenderedPageBreak/>
-        <w:t>methods for actions that take place during regular website usage.</w:t>
-      </w:r>
-      <w:r>
-        <w:t xml:space="preserve"> The class WebsiteSystemModelTest contained ModelJUnit actions which assured that the correct state changes were taking place, according the previous state the user is in. Guards were used </w:t>
-      </w:r>
-      <w:r>
-        <w:t xml:space="preserve">for each action </w:t>
-      </w:r>
-      <w:r>
-        <w:t xml:space="preserve">to do this ensuring that incorrect state changes were caught if </w:t>
-      </w:r>
-      <w:r>
-        <w:t xml:space="preserve">the current state of the system under test </w:t>
-      </w:r>
-      <w:r>
-        <w:t>does</w:t>
-      </w:r>
-      <w:r>
-        <w:t xml:space="preserve"> not match the program’s state.</w:t>
-      </w:r>
-      <w:r>
-        <w:t xml:space="preserve"> The WebsiteSystemTesting class collaborates everything together, setting up the webdriver and executes a greedy test, tracking state changes and coverage at the end. </w:t>
-      </w:r>
-      <w:r>
-        <w:t xml:space="preserve">The greedy tester’s generated tests were </w:t>
-      </w:r>
-      <w:r>
-        <w:t>set to 250 and not increased since this would take too long. T</w:t>
-      </w:r>
-      <w:r>
-        <w:t>he transition-pair coverage was not reaching 100%</w:t>
-      </w:r>
-      <w:r>
-        <w:t xml:space="preserve"> even if this number was increased, so it was kept at 250.</w:t>
+        <w:t xml:space="preserve">Again, the sleep() method was used to give some leeway for the website to catch up with the </w:t>
+      </w:r>
+      <w:proofErr w:type="spellStart"/>
+      <w:r>
+        <w:t>webdriver</w:t>
+      </w:r>
+      <w:proofErr w:type="spellEnd"/>
+      <w:r>
+        <w:t>.</w:t>
       </w:r>
       <w:bookmarkStart w:id="3" w:name="_GoBack"/>
       <w:bookmarkEnd w:id="3"/>
     </w:p>
+    <w:p>
+      <w:pPr>
+        <w:jc w:val="both"/>
+      </w:pPr>
+    </w:p>
     <w:sectPr>
-      <w:footerReference w:type="default" r:id="rId19"/>
+      <w:footerReference w:type="default" r:id="rId18"/>
       <w:pgSz w:w="12240" w:h="15840"/>
       <w:pgMar w:top="1440" w:right="1440" w:bottom="1440" w:left="1440" w:header="720" w:footer="720" w:gutter="0"/>
       <w:pgNumType w:start="1"/>
@@ -2666,7 +2648,7 @@
 </file>
 
 <file path=customXml/itemProps1.xml><?xml version="1.0" encoding="utf-8"?>
-<ds:datastoreItem xmlns:ds="http://schemas.openxmlformats.org/officeDocument/2006/customXml" ds:itemID="{CAAC8C23-C64D-48A9-8411-A284234A64FE}">
+<ds:datastoreItem xmlns:ds="http://schemas.openxmlformats.org/officeDocument/2006/customXml" ds:itemID="{22F61E7A-3193-4135-ABAB-45AFF5FEB2A1}">
   <ds:schemaRefs>
     <ds:schemaRef ds:uri="http://schemas.openxmlformats.org/officeDocument/2006/bibliography"/>
   </ds:schemaRefs>

</xml_diff>

<commit_message>
added branch for offline user capabiility
</commit_message>
<xml_diff>
--- a/Documentation.docx
+++ b/Documentation.docx
@@ -422,7 +422,7 @@
             <w:rPr>
               <w:rFonts w:cstheme="minorBidi"/>
               <w:noProof/>
-              <w:lang w:eastAsia="en-GB"/>
+              <w:lang w:val="en-US"/>
             </w:rPr>
           </w:pPr>
           <w:r>
@@ -434,7 +434,7 @@
           <w:r>
             <w:fldChar w:fldCharType="separate"/>
           </w:r>
-          <w:hyperlink w:anchor="_Toc25310884" w:history="1">
+          <w:hyperlink w:anchor="_Toc27228690" w:history="1">
             <w:r>
               <w:rPr>
                 <w:rStyle w:val="Hyperlink"/>
@@ -461,7 +461,7 @@
                 <w:noProof/>
                 <w:webHidden/>
               </w:rPr>
-              <w:instrText xml:space="preserve"> PAGEREF _Toc25310884 \h </w:instrText>
+              <w:instrText xml:space="preserve"> PAGEREF _Toc27228690 \h </w:instrText>
             </w:r>
             <w:r>
               <w:rPr>
@@ -499,10 +499,12 @@
               <w:tab w:val="right" w:leader="dot" w:pos="9350"/>
             </w:tabs>
             <w:rPr>
+              <w:rFonts w:eastAsiaTheme="minorEastAsia"/>
               <w:noProof/>
+              <w:lang w:val="en-US"/>
             </w:rPr>
           </w:pPr>
-          <w:hyperlink w:anchor="_Toc25310885" w:history="1">
+          <w:hyperlink w:anchor="_Toc27228691" w:history="1">
             <w:r>
               <w:rPr>
                 <w:rStyle w:val="Hyperlink"/>
@@ -529,7 +531,7 @@
                 <w:noProof/>
                 <w:webHidden/>
               </w:rPr>
-              <w:instrText xml:space="preserve"> PAGEREF _Toc25310885 \h </w:instrText>
+              <w:instrText xml:space="preserve"> PAGEREF _Toc27228691 \h </w:instrText>
             </w:r>
             <w:r>
               <w:rPr>
@@ -550,6 +552,146 @@
                 <w:webHidden/>
               </w:rPr>
               <w:t>2</w:t>
+            </w:r>
+            <w:r>
+              <w:rPr>
+                <w:noProof/>
+                <w:webHidden/>
+              </w:rPr>
+              <w:fldChar w:fldCharType="end"/>
+            </w:r>
+          </w:hyperlink>
+        </w:p>
+        <w:p>
+          <w:pPr>
+            <w:pStyle w:val="TOC2"/>
+            <w:tabs>
+              <w:tab w:val="right" w:leader="dot" w:pos="9350"/>
+            </w:tabs>
+            <w:rPr>
+              <w:rFonts w:eastAsiaTheme="minorEastAsia"/>
+              <w:noProof/>
+              <w:lang w:val="en-US"/>
+            </w:rPr>
+          </w:pPr>
+          <w:hyperlink w:anchor="_Toc27228692" w:history="1">
+            <w:r>
+              <w:rPr>
+                <w:rStyle w:val="Hyperlink"/>
+                <w:noProof/>
+              </w:rPr>
+              <w:t>The Step definitions file</w:t>
+            </w:r>
+            <w:r>
+              <w:rPr>
+                <w:noProof/>
+                <w:webHidden/>
+              </w:rPr>
+              <w:tab/>
+            </w:r>
+            <w:r>
+              <w:rPr>
+                <w:noProof/>
+                <w:webHidden/>
+              </w:rPr>
+              <w:fldChar w:fldCharType="begin"/>
+            </w:r>
+            <w:r>
+              <w:rPr>
+                <w:noProof/>
+                <w:webHidden/>
+              </w:rPr>
+              <w:instrText xml:space="preserve"> PAGEREF _Toc27228692 \h </w:instrText>
+            </w:r>
+            <w:r>
+              <w:rPr>
+                <w:noProof/>
+                <w:webHidden/>
+              </w:rPr>
+            </w:r>
+            <w:r>
+              <w:rPr>
+                <w:noProof/>
+                <w:webHidden/>
+              </w:rPr>
+              <w:fldChar w:fldCharType="separate"/>
+            </w:r>
+            <w:r>
+              <w:rPr>
+                <w:noProof/>
+                <w:webHidden/>
+              </w:rPr>
+              <w:t>3</w:t>
+            </w:r>
+            <w:r>
+              <w:rPr>
+                <w:noProof/>
+                <w:webHidden/>
+              </w:rPr>
+              <w:fldChar w:fldCharType="end"/>
+            </w:r>
+          </w:hyperlink>
+        </w:p>
+        <w:p>
+          <w:pPr>
+            <w:pStyle w:val="TOC2"/>
+            <w:tabs>
+              <w:tab w:val="right" w:leader="dot" w:pos="9350"/>
+            </w:tabs>
+            <w:rPr>
+              <w:rFonts w:eastAsiaTheme="minorEastAsia"/>
+              <w:noProof/>
+              <w:lang w:val="en-US"/>
+            </w:rPr>
+          </w:pPr>
+          <w:hyperlink w:anchor="_Toc27228693" w:history="1">
+            <w:r>
+              <w:rPr>
+                <w:rStyle w:val="Hyperlink"/>
+                <w:noProof/>
+              </w:rPr>
+              <w:t>Design decisions</w:t>
+            </w:r>
+            <w:r>
+              <w:rPr>
+                <w:noProof/>
+                <w:webHidden/>
+              </w:rPr>
+              <w:tab/>
+            </w:r>
+            <w:r>
+              <w:rPr>
+                <w:noProof/>
+                <w:webHidden/>
+              </w:rPr>
+              <w:fldChar w:fldCharType="begin"/>
+            </w:r>
+            <w:r>
+              <w:rPr>
+                <w:noProof/>
+                <w:webHidden/>
+              </w:rPr>
+              <w:instrText xml:space="preserve"> PAGEREF _Toc27228693 \h </w:instrText>
+            </w:r>
+            <w:r>
+              <w:rPr>
+                <w:noProof/>
+                <w:webHidden/>
+              </w:rPr>
+            </w:r>
+            <w:r>
+              <w:rPr>
+                <w:noProof/>
+                <w:webHidden/>
+              </w:rPr>
+              <w:fldChar w:fldCharType="separate"/>
+            </w:r>
+            <w:r>
+              <w:rPr>
+                <w:noProof/>
+                <w:webHidden/>
+              </w:rPr>
+              <w:t>5</w:t>
             </w:r>
             <w:r>
               <w:rPr>
@@ -569,10 +711,10 @@
             <w:rPr>
               <w:rFonts w:cstheme="minorBidi"/>
               <w:noProof/>
-              <w:lang w:eastAsia="en-GB"/>
+              <w:lang w:val="en-US"/>
             </w:rPr>
           </w:pPr>
-          <w:hyperlink w:anchor="_Toc25310886" w:history="1">
+          <w:hyperlink w:anchor="_Toc27228694" w:history="1">
             <w:r>
               <w:rPr>
                 <w:rStyle w:val="Hyperlink"/>
@@ -599,7 +741,7 @@
                 <w:noProof/>
                 <w:webHidden/>
               </w:rPr>
-              <w:instrText xml:space="preserve"> PAGEREF _Toc25310886 \h </w:instrText>
+              <w:instrText xml:space="preserve"> PAGEREF _Toc27228694 \h </w:instrText>
             </w:r>
             <w:r>
               <w:rPr>
@@ -619,7 +761,7 @@
                 <w:noProof/>
                 <w:webHidden/>
               </w:rPr>
-              <w:t>4</w:t>
+              <w:t>6</w:t>
             </w:r>
             <w:r>
               <w:rPr>
@@ -669,7 +811,7 @@
       <w:pPr>
         <w:pStyle w:val="Heading1"/>
       </w:pPr>
-      <w:bookmarkStart w:id="0" w:name="_Toc25310884"/>
+      <w:bookmarkStart w:id="0" w:name="_Toc27228690"/>
       <w:r>
         <w:lastRenderedPageBreak/>
         <w:t>Task 1</w:t>
@@ -717,7 +859,7 @@
       <w:pPr>
         <w:pStyle w:val="Heading2"/>
       </w:pPr>
-      <w:bookmarkStart w:id="1" w:name="_Toc25310885"/>
+      <w:bookmarkStart w:id="1" w:name="_Toc27228691"/>
       <w:r>
         <w:rPr>
           <w:noProof/>
@@ -799,7 +941,7 @@
       <w:pPr>
         <w:pStyle w:val="Heading2"/>
       </w:pPr>
-      <w:bookmarkStart w:id="2" w:name="_Toc25310886"/>
+      <w:bookmarkStart w:id="2" w:name="_Toc27228692"/>
       <w:r>
         <w:rPr>
           <w:noProof/>
@@ -864,6 +1006,7 @@
       <w:r>
         <w:t>The Step definitions file</w:t>
       </w:r>
+      <w:bookmarkEnd w:id="2"/>
     </w:p>
     <w:p/>
     <w:p/>
@@ -1129,9 +1272,11 @@
       <w:pPr>
         <w:pStyle w:val="Heading2"/>
       </w:pPr>
+      <w:bookmarkStart w:id="3" w:name="_Toc27228693"/>
       <w:r>
         <w:t>Design decisions</w:t>
       </w:r>
+      <w:bookmarkEnd w:id="3"/>
     </w:p>
     <w:p/>
     <w:p>
@@ -1240,11 +1385,12 @@
       <w:pPr>
         <w:pStyle w:val="Heading1"/>
       </w:pPr>
+      <w:bookmarkStart w:id="4" w:name="_Toc27228694"/>
       <w:r>
         <w:lastRenderedPageBreak/>
         <w:t>Task 2</w:t>
       </w:r>
-      <w:bookmarkEnd w:id="2"/>
+      <w:bookmarkEnd w:id="4"/>
     </w:p>
     <w:p>
       <w:pPr>
@@ -1382,13 +1528,27 @@
     <w:p>
       <w:pPr>
         <w:jc w:val="both"/>
-      </w:pPr>
-      <w:r>
+        <w:rPr>
+          <w:b/>
+          <w:bCs/>
+        </w:rPr>
+      </w:pPr>
+      <w:r>
+        <w:rPr>
+          <w:b/>
+          <w:bCs/>
+        </w:rPr>
         <w:t>Adding items and checking out does not require an account, however the general consensus is that users normally create an account the first time they attempt to purchase items. This is done to multiple reasons, the most prominent being that users can save information about them on the account and keep track of purchases. Therefore,</w:t>
       </w:r>
       <w:r>
+        <w:rPr>
+          <w:b/>
+          <w:bCs/>
+        </w:rPr>
         <w:t xml:space="preserve"> state transitions to the cart and checking out require the user to be logged in into the website – this restriction is implemented in the code.</w:t>
       </w:r>
+      <w:bookmarkStart w:id="5" w:name="_GoBack"/>
+      <w:bookmarkEnd w:id="5"/>
     </w:p>
     <w:p>
       <w:pPr>
@@ -1521,8 +1681,6 @@
       <w:r>
         <w:t>.</w:t>
       </w:r>
-      <w:bookmarkStart w:id="3" w:name="_GoBack"/>
-      <w:bookmarkEnd w:id="3"/>
     </w:p>
     <w:p>
       <w:pPr>
@@ -2648,7 +2806,7 @@
 </file>
 
 <file path=customXml/itemProps1.xml><?xml version="1.0" encoding="utf-8"?>
-<ds:datastoreItem xmlns:ds="http://schemas.openxmlformats.org/officeDocument/2006/customXml" ds:itemID="{22F61E7A-3193-4135-ABAB-45AFF5FEB2A1}">
+<ds:datastoreItem xmlns:ds="http://schemas.openxmlformats.org/officeDocument/2006/customXml" ds:itemID="{75464F27-0E4D-4B57-9F6A-AB0B8ACC6CF8}">
   <ds:schemaRefs>
     <ds:schemaRef ds:uri="http://schemas.openxmlformats.org/officeDocument/2006/bibliography"/>
   </ds:schemaRefs>

</xml_diff>

<commit_message>
updated doc and image
</commit_message>
<xml_diff>
--- a/Documentation.docx
+++ b/Documentation.docx
@@ -922,14 +922,9 @@
         </w:drawing>
       </w:r>
       <w:r>
-        <w:t xml:space="preserve">The Feature </w:t>
-      </w:r>
-      <w:proofErr w:type="gramStart"/>
-      <w:r>
-        <w:t>file</w:t>
+        <w:t>The Feature file</w:t>
       </w:r>
       <w:bookmarkEnd w:id="1"/>
-      <w:proofErr w:type="gramEnd"/>
     </w:p>
     <w:p/>
     <w:p>
@@ -1237,31 +1232,7 @@
     <w:p>
       <w:r>
         <w:lastRenderedPageBreak/>
-        <w:t xml:space="preserve">The step definitions file, known as </w:t>
-      </w:r>
-      <w:proofErr w:type="spellStart"/>
-      <w:r>
-        <w:t>recordsaleStepDefs</w:t>
-      </w:r>
-      <w:proofErr w:type="spellEnd"/>
-      <w:r>
-        <w:t xml:space="preserve">, makes use of the </w:t>
-      </w:r>
-      <w:proofErr w:type="spellStart"/>
-      <w:r>
-        <w:t>recordsalePageObject</w:t>
-      </w:r>
-      <w:proofErr w:type="spellEnd"/>
-      <w:r>
-        <w:t xml:space="preserve"> and its methods to accommodate the scenarios given. No conditional logic was written in this file as all of this was coded in the </w:t>
-      </w:r>
-      <w:proofErr w:type="spellStart"/>
-      <w:r>
-        <w:t>PageObject’s</w:t>
-      </w:r>
-      <w:proofErr w:type="spellEnd"/>
-      <w:r>
-        <w:t xml:space="preserve"> methods. Some sleep() methods had to be placed </w:t>
+        <w:t xml:space="preserve">The step definitions file, known as recordsaleStepDefs, makes use of the recordsalePageObject and its methods to accommodate the scenarios given. No conditional logic was written in this file as all of this was coded in the PageObject’s methods. Some sleep() methods had to be placed </w:t>
       </w:r>
       <w:r>
         <w:t xml:space="preserve">in order to accommodate the loading of the webpage to delay methods just in case a user’s internet connection is not fast enough. </w:t>
@@ -1295,52 +1266,12 @@
         </w:r>
       </w:hyperlink>
       <w:r>
-        <w:t xml:space="preserve">” was placed next to it. However, the repetition of these values in each scenario proved to be a clunky way of maintaining and modifying code.  Thus, the values that were to be passed in the </w:t>
-      </w:r>
-      <w:proofErr w:type="spellStart"/>
-      <w:r>
-        <w:t>recordsaleStepDefs</w:t>
-      </w:r>
-      <w:proofErr w:type="spellEnd"/>
-      <w:r>
-        <w:t xml:space="preserve"> were stored in the </w:t>
-      </w:r>
-      <w:proofErr w:type="spellStart"/>
-      <w:r>
-        <w:t>PageObject</w:t>
-      </w:r>
-      <w:proofErr w:type="spellEnd"/>
-      <w:r>
-        <w:t xml:space="preserve"> named </w:t>
-      </w:r>
-      <w:proofErr w:type="spellStart"/>
-      <w:r>
-        <w:t>recordsalePageObject</w:t>
-      </w:r>
-      <w:proofErr w:type="spellEnd"/>
-      <w:r>
-        <w:t xml:space="preserve">. The </w:t>
-      </w:r>
-      <w:proofErr w:type="spellStart"/>
-      <w:r>
-        <w:t>recordsalePageObject</w:t>
-      </w:r>
-      <w:proofErr w:type="spellEnd"/>
-      <w:r>
-        <w:t xml:space="preserve"> reduced the need for repetition of code and simple readable scenario steps. </w:t>
-      </w:r>
-    </w:p>
-    <w:p>
-      <w:r>
-        <w:t xml:space="preserve">The feature file had to be slightly modified from the given assignment description. Scenario 5 had to be converted into a scenario outline to allow for multiple values to be processed. The outline and examples instruct cucumber to run the scenario 3 times for 3, 5 and 10 products. The 10 product names were stored in the </w:t>
-      </w:r>
-      <w:proofErr w:type="spellStart"/>
-      <w:r>
-        <w:t>recordsalePageObject</w:t>
-      </w:r>
-      <w:proofErr w:type="spellEnd"/>
-      <w:r>
-        <w:t xml:space="preserve"> itself in the form of a string array. The a new adding to cart method had to be created depending on the number of items that were to be added, which relied on a list of Strings of search terms which would be looped through to search 3, 5 or 10 times, depending on the scenario example.</w:t>
+        <w:t xml:space="preserve">” was placed next to it. However, the repetition of these values in each scenario proved to be a clunky way of maintaining and modifying code.  Thus, the values that were to be passed in the recordsaleStepDefs were stored in the PageObject named recordsalePageObject. The recordsalePageObject reduced the need for repetition of code and simple readable scenario steps. </w:t>
+      </w:r>
+    </w:p>
+    <w:p>
+      <w:r>
+        <w:t>The feature file had to be slightly modified from the given assignment description. Scenario 5 had to be converted into a scenario outline to allow for multiple values to be processed. The outline and examples instruct cucumber to run the scenario 3 times for 3, 5 and 10 products. The 10 product names were stored in the recordsalePageObject itself in the form of a string array. The a new adding to cart method had to be created depending on the number of items that were to be added, which relied on a list of Strings of search terms which would be looped through to search 3, 5 or 10 times, depending on the scenario example.</w:t>
       </w:r>
     </w:p>
     <w:p>
@@ -1350,15 +1281,7 @@
     </w:p>
     <w:p>
       <w:r>
-        <w:t xml:space="preserve">While an element might not be able to be clicked on screen, due to it not being visible unless the browser scrolls down, the </w:t>
-      </w:r>
-      <w:proofErr w:type="spellStart"/>
-      <w:r>
-        <w:t>webdriver</w:t>
-      </w:r>
-      <w:proofErr w:type="spellEnd"/>
-      <w:r>
-        <w:t xml:space="preserve"> is still able to click buttons not visible by locating the element in the DOM and using the .submit() method.</w:t>
+        <w:t>While an element might not be able to be clicked on screen, due to it not being visible unless the browser scrolls down, the webdriver is still able to click buttons not visible by locating the element in the DOM and using the .submit() method.</w:t>
       </w:r>
       <w:r>
         <w:t xml:space="preserve"> </w:t>
@@ -1387,32 +1310,23 @@
       </w:pPr>
       <w:bookmarkStart w:id="4" w:name="_Toc27228694"/>
       <w:r>
+        <w:rPr>
+          <w:noProof/>
+        </w:rPr>
         <w:lastRenderedPageBreak/>
-        <w:t>Task 2</w:t>
-      </w:r>
-      <w:bookmarkEnd w:id="4"/>
-    </w:p>
-    <w:p>
-      <w:pPr>
-        <w:jc w:val="both"/>
-      </w:pPr>
-      <w:r>
-        <w:rPr>
-          <w:noProof/>
-        </w:rPr>
         <w:drawing>
-          <wp:anchor distT="0" distB="0" distL="114300" distR="114300" simplePos="0" relativeHeight="251670528" behindDoc="0" locked="0" layoutInCell="1" allowOverlap="1" wp14:anchorId="199C6E52" wp14:editId="27559A18">
+          <wp:anchor distT="0" distB="0" distL="114300" distR="114300" simplePos="0" relativeHeight="251670528" behindDoc="0" locked="0" layoutInCell="1" allowOverlap="1" wp14:anchorId="3C1F2B49" wp14:editId="22683FEC">
             <wp:simplePos x="0" y="0"/>
-            <wp:positionH relativeFrom="column">
-              <wp:posOffset>0</wp:posOffset>
+            <wp:positionH relativeFrom="page">
+              <wp:align>right</wp:align>
             </wp:positionH>
             <wp:positionV relativeFrom="paragraph">
-              <wp:posOffset>-2156</wp:posOffset>
+              <wp:posOffset>296800</wp:posOffset>
             </wp:positionV>
-            <wp:extent cx="5943600" cy="3959225"/>
-            <wp:effectExtent l="0" t="0" r="0" b="3175"/>
+            <wp:extent cx="7756115" cy="5165767"/>
+            <wp:effectExtent l="0" t="0" r="0" b="0"/>
             <wp:wrapTopAndBottom/>
-            <wp:docPr id="6" name="Picture 6" descr="A close up of a map&#10;&#10;Description automatically generated"/>
+            <wp:docPr id="3" name="Picture 3"/>
             <wp:cNvGraphicFramePr>
               <a:graphicFrameLocks xmlns:a="http://schemas.openxmlformats.org/drawingml/2006/main" noChangeAspect="1"/>
             </wp:cNvGraphicFramePr>
@@ -1420,8 +1334,10 @@
               <a:graphicData uri="http://schemas.openxmlformats.org/drawingml/2006/picture">
                 <pic:pic xmlns:pic="http://schemas.openxmlformats.org/drawingml/2006/picture">
                   <pic:nvPicPr>
-                    <pic:cNvPr id="6" name="Final Website FSM - Login restriction.png"/>
-                    <pic:cNvPicPr/>
+                    <pic:cNvPr id="0" name="Picture 1"/>
+                    <pic:cNvPicPr>
+                      <a:picLocks noChangeAspect="1" noChangeArrowheads="1"/>
+                    </pic:cNvPicPr>
                   </pic:nvPicPr>
                   <pic:blipFill>
                     <a:blip r:embed="rId17" cstate="print">
@@ -1431,18 +1347,23 @@
                         </a:ext>
                       </a:extLst>
                     </a:blip>
+                    <a:srcRect/>
                     <a:stretch>
                       <a:fillRect/>
                     </a:stretch>
                   </pic:blipFill>
-                  <pic:spPr>
+                  <pic:spPr bwMode="auto">
                     <a:xfrm>
                       <a:off x="0" y="0"/>
-                      <a:ext cx="5943600" cy="3959225"/>
+                      <a:ext cx="7756115" cy="5165767"/>
                     </a:xfrm>
                     <a:prstGeom prst="rect">
                       <a:avLst/>
                     </a:prstGeom>
+                    <a:noFill/>
+                    <a:ln>
+                      <a:noFill/>
+                    </a:ln>
                   </pic:spPr>
                 </pic:pic>
               </a:graphicData>
@@ -1456,24 +1377,25 @@
           </wp:anchor>
         </w:drawing>
       </w:r>
+      <w:r>
+        <w:t>Task 2</w:t>
+      </w:r>
+      <w:bookmarkEnd w:id="4"/>
     </w:p>
     <w:p>
       <w:pPr>
         <w:jc w:val="both"/>
       </w:pPr>
-      <w:r>
-        <w:t xml:space="preserve">The </w:t>
-      </w:r>
-      <w:proofErr w:type="spellStart"/>
-      <w:r>
-        <w:t>recordsale</w:t>
-      </w:r>
-      <w:r>
-        <w:t>PageObject</w:t>
-      </w:r>
-      <w:proofErr w:type="spellEnd"/>
-      <w:r>
-        <w:t xml:space="preserve"> was</w:t>
+    </w:p>
+    <w:p>
+      <w:pPr>
+        <w:jc w:val="both"/>
+      </w:pPr>
+      <w:r>
+        <w:t>The recordsale</w:t>
+      </w:r>
+      <w:r>
+        <w:t>PageObject was</w:t>
       </w:r>
       <w:r>
         <w:t xml:space="preserve"> initially going</w:t>
@@ -1506,46 +1428,61 @@
         <w:t>code changes were needed to suit the behaviour of the in website in FSM form</w:t>
       </w:r>
       <w:r>
-        <w:t xml:space="preserve">. Therefore, some code was copied from the </w:t>
-      </w:r>
-      <w:proofErr w:type="spellStart"/>
-      <w:r>
-        <w:t>recordsalePageObject</w:t>
-      </w:r>
-      <w:proofErr w:type="spellEnd"/>
-      <w:r>
-        <w:t xml:space="preserve"> to the </w:t>
-      </w:r>
-      <w:proofErr w:type="spellStart"/>
-      <w:r>
-        <w:t>WebsiteSystem</w:t>
-      </w:r>
-      <w:proofErr w:type="spellEnd"/>
-      <w:r>
-        <w:t xml:space="preserve"> class and modified to fit the needs of the model-based tests.</w:t>
+        <w:t>. Therefore, some code was copied from the recordsalePageObject to the WebsiteSystem class and modified to fit the needs of the model-based tests.</w:t>
       </w:r>
     </w:p>
     <w:p>
       <w:pPr>
         <w:jc w:val="both"/>
+      </w:pPr>
+      <w:r>
+        <w:t>Adding items and checking out does not require an account</w:t>
+      </w:r>
+      <w:r>
+        <w:t>. Therefore, the diagram and hence the code take takes these two choices into consideration.</w:t>
+      </w:r>
+      <w:r>
         <w:rPr>
           <w:b/>
           <w:bCs/>
         </w:rPr>
-      </w:pPr>
-      <w:r>
-        <w:rPr>
-          <w:b/>
-          <w:bCs/>
-        </w:rPr>
-        <w:t>Adding items and checking out does not require an account, however the general consensus is that users normally create an account the first time they attempt to purchase items. This is done to multiple reasons, the most prominent being that users can save information about them on the account and keep track of purchases. Therefore,</w:t>
-      </w:r>
-      <w:r>
-        <w:rPr>
-          <w:b/>
-          <w:bCs/>
-        </w:rPr>
-        <w:t xml:space="preserve"> state transitions to the cart and checking out require the user to be logged in into the website – this restriction is implemented in the code.</w:t>
+        <w:t xml:space="preserve">, </w:t>
+      </w:r>
+      <w:r>
+        <w:t>Although</w:t>
+      </w:r>
+      <w:r>
+        <w:t xml:space="preserve"> the general consensus is that users normally create an account the first time they attempt to purchase items</w:t>
+      </w:r>
+      <w:r>
+        <w:t>, one must take into account users that do not want to create an account on the website.</w:t>
+      </w:r>
+      <w:r>
+        <w:t xml:space="preserve"> U</w:t>
+      </w:r>
+      <w:r>
+        <w:t>sers normally create an account</w:t>
+      </w:r>
+      <w:r>
+        <w:t xml:space="preserve"> </w:t>
+      </w:r>
+      <w:r>
+        <w:t>for</w:t>
+      </w:r>
+      <w:r>
+        <w:t xml:space="preserve"> multiple reasons, the most prominent being that users can save information about them on the account and keep track of purchases. Therefore,</w:t>
+      </w:r>
+      <w:r>
+        <w:t xml:space="preserve"> state transitions to the cart and checking out </w:t>
+      </w:r>
+      <w:r>
+        <w:t xml:space="preserve">do not necessarily </w:t>
+      </w:r>
+      <w:r>
+        <w:t>require the user to be logged in into the website</w:t>
+      </w:r>
+      <w:r>
+        <w:t>.</w:t>
       </w:r>
       <w:bookmarkStart w:id="5" w:name="_GoBack"/>
       <w:bookmarkEnd w:id="5"/>
@@ -1555,23 +1492,8 @@
         <w:jc w:val="both"/>
       </w:pPr>
       <w:r>
-        <w:t xml:space="preserve">The implementation from the model to code was adapted from some examples that were used in class. First, an </w:t>
-      </w:r>
-      <w:proofErr w:type="spellStart"/>
-      <w:r>
-        <w:t>enum</w:t>
-      </w:r>
-      <w:proofErr w:type="spellEnd"/>
-      <w:r>
-        <w:t xml:space="preserve"> called </w:t>
-      </w:r>
-      <w:proofErr w:type="spellStart"/>
-      <w:r>
-        <w:t>WebsiteSystemStates</w:t>
-      </w:r>
-      <w:proofErr w:type="spellEnd"/>
-      <w:r>
-        <w:t xml:space="preserve"> was created </w:t>
+        <w:lastRenderedPageBreak/>
+        <w:t xml:space="preserve">The implementation from the model to code was adapted from some examples that were used in class. First, an enum called WebsiteSystemStates was created </w:t>
       </w:r>
       <w:r>
         <w:t xml:space="preserve">to create a list of immutable states which represent the state in the above diagram. </w:t>
@@ -1582,15 +1504,7 @@
         <w:jc w:val="both"/>
       </w:pPr>
       <w:r>
-        <w:t xml:space="preserve">Secondly, a </w:t>
-      </w:r>
-      <w:proofErr w:type="spellStart"/>
-      <w:r>
-        <w:t>WebsiteSystem</w:t>
-      </w:r>
-      <w:proofErr w:type="spellEnd"/>
-      <w:r>
-        <w:t xml:space="preserve"> class was created</w:t>
+        <w:t>Secondly, a WebsiteSystem class was created</w:t>
       </w:r>
       <w:r>
         <w:t>, which was the system under test, with the ability</w:t>
@@ -1599,23 +1513,7 @@
         <w:t xml:space="preserve"> to store and retrieve the website’s current states, while also including methods for actions that take place during regular website usage.</w:t>
       </w:r>
       <w:r>
-        <w:t xml:space="preserve"> The class </w:t>
-      </w:r>
-      <w:proofErr w:type="spellStart"/>
-      <w:r>
-        <w:t>WebsiteSystemModelTest</w:t>
-      </w:r>
-      <w:proofErr w:type="spellEnd"/>
-      <w:r>
-        <w:t xml:space="preserve"> contained </w:t>
-      </w:r>
-      <w:proofErr w:type="spellStart"/>
-      <w:r>
-        <w:t>ModelJUnit</w:t>
-      </w:r>
-      <w:proofErr w:type="spellEnd"/>
-      <w:r>
-        <w:t xml:space="preserve"> actions which assured that the correct state changes were taking place, according the previous state the user is in. Guards were used </w:t>
+        <w:t xml:space="preserve"> The class WebsiteSystemModelTest contained ModelJUnit actions which assured that the correct state changes were taking place, according the previous state the user is in. Guards were used </w:t>
       </w:r>
       <w:r>
         <w:t xml:space="preserve">for each action </w:t>
@@ -1633,27 +1531,7 @@
         <w:t xml:space="preserve"> not match the program’s state.</w:t>
       </w:r>
       <w:r>
-        <w:t xml:space="preserve"> The </w:t>
-      </w:r>
-      <w:proofErr w:type="spellStart"/>
-      <w:r>
-        <w:t>WebsiteSystemTesting</w:t>
-      </w:r>
-      <w:proofErr w:type="spellEnd"/>
-      <w:r>
-        <w:t xml:space="preserve"> class collaborates </w:t>
-      </w:r>
-      <w:r>
-        <w:lastRenderedPageBreak/>
-        <w:t xml:space="preserve">everything together, setting up the </w:t>
-      </w:r>
-      <w:proofErr w:type="spellStart"/>
-      <w:r>
-        <w:t>webdriver</w:t>
-      </w:r>
-      <w:proofErr w:type="spellEnd"/>
-      <w:r>
-        <w:t xml:space="preserve"> and executes a greedy test, tracking state changes and coverage at the end. </w:t>
+        <w:t xml:space="preserve"> The WebsiteSystemTesting class collaborates everything together, setting up the webdriver and executes a greedy test, tracking state changes and coverage at the end. </w:t>
       </w:r>
       <w:r>
         <w:t xml:space="preserve">The greedy tester’s generated tests were </w:t>
@@ -1671,15 +1549,7 @@
         <w:t xml:space="preserve"> </w:t>
       </w:r>
       <w:r>
-        <w:t xml:space="preserve">Again, the sleep() method was used to give some leeway for the website to catch up with the </w:t>
-      </w:r>
-      <w:proofErr w:type="spellStart"/>
-      <w:r>
-        <w:t>webdriver</w:t>
-      </w:r>
-      <w:proofErr w:type="spellEnd"/>
-      <w:r>
-        <w:t>.</w:t>
+        <w:t>Again, the sleep() method was used to give some leeway for the website to catch up with the webdriver.</w:t>
       </w:r>
     </w:p>
     <w:p>
@@ -2806,7 +2676,7 @@
 </file>
 
 <file path=customXml/itemProps1.xml><?xml version="1.0" encoding="utf-8"?>
-<ds:datastoreItem xmlns:ds="http://schemas.openxmlformats.org/officeDocument/2006/customXml" ds:itemID="{75464F27-0E4D-4B57-9F6A-AB0B8ACC6CF8}">
+<ds:datastoreItem xmlns:ds="http://schemas.openxmlformats.org/officeDocument/2006/customXml" ds:itemID="{7621698A-1F3C-4A4B-90EB-9F0560DEABC4}">
   <ds:schemaRefs>
     <ds:schemaRef ds:uri="http://schemas.openxmlformats.org/officeDocument/2006/bibliography"/>
   </ds:schemaRefs>

</xml_diff>

<commit_message>
updated doc and image for login restriction
</commit_message>
<xml_diff>
--- a/Documentation.docx
+++ b/Documentation.docx
@@ -1241,32 +1241,23 @@
         <w:pStyle w:val="Heading1"/>
       </w:pPr>
       <w:r>
+        <w:rPr>
+          <w:noProof/>
+        </w:rPr>
         <w:lastRenderedPageBreak/>
-        <w:t>Task 2</w:t>
-      </w:r>
-      <w:bookmarkEnd w:id="2"/>
-    </w:p>
-    <w:p>
-      <w:pPr>
-        <w:jc w:val="both"/>
-      </w:pPr>
-      <w:r>
-        <w:rPr>
-          <w:noProof/>
-        </w:rPr>
         <w:drawing>
-          <wp:anchor distT="0" distB="0" distL="114300" distR="114300" simplePos="0" relativeHeight="251670528" behindDoc="0" locked="0" layoutInCell="1" allowOverlap="1" wp14:anchorId="199C6E52" wp14:editId="27559A18">
+          <wp:anchor distT="0" distB="0" distL="114300" distR="114300" simplePos="0" relativeHeight="251670528" behindDoc="0" locked="0" layoutInCell="1" allowOverlap="1" wp14:anchorId="7F596D5D" wp14:editId="7EFCA91E">
             <wp:simplePos x="0" y="0"/>
-            <wp:positionH relativeFrom="column">
-              <wp:posOffset>0</wp:posOffset>
+            <wp:positionH relativeFrom="page">
+              <wp:align>right</wp:align>
             </wp:positionH>
             <wp:positionV relativeFrom="paragraph">
-              <wp:posOffset>-2156</wp:posOffset>
+              <wp:posOffset>270344</wp:posOffset>
             </wp:positionV>
-            <wp:extent cx="5943600" cy="3959225"/>
-            <wp:effectExtent l="0" t="0" r="0" b="3175"/>
+            <wp:extent cx="7757920" cy="5168348"/>
+            <wp:effectExtent l="0" t="0" r="0" b="0"/>
             <wp:wrapTopAndBottom/>
-            <wp:docPr id="6" name="Picture 6" descr="A close up of a map&#10;&#10;Description automatically generated"/>
+            <wp:docPr id="3" name="Picture 3"/>
             <wp:cNvGraphicFramePr>
               <a:graphicFrameLocks xmlns:a="http://schemas.openxmlformats.org/drawingml/2006/main" noChangeAspect="1"/>
             </wp:cNvGraphicFramePr>
@@ -1274,8 +1265,10 @@
               <a:graphicData uri="http://schemas.openxmlformats.org/drawingml/2006/picture">
                 <pic:pic xmlns:pic="http://schemas.openxmlformats.org/drawingml/2006/picture">
                   <pic:nvPicPr>
-                    <pic:cNvPr id="6" name="Final Website FSM - Login restriction.png"/>
-                    <pic:cNvPicPr/>
+                    <pic:cNvPr id="0" name="Picture 1"/>
+                    <pic:cNvPicPr>
+                      <a:picLocks noChangeAspect="1" noChangeArrowheads="1"/>
+                    </pic:cNvPicPr>
                   </pic:nvPicPr>
                   <pic:blipFill>
                     <a:blip r:embed="rId17" cstate="print">
@@ -1285,18 +1278,23 @@
                         </a:ext>
                       </a:extLst>
                     </a:blip>
+                    <a:srcRect/>
                     <a:stretch>
                       <a:fillRect/>
                     </a:stretch>
                   </pic:blipFill>
-                  <pic:spPr>
+                  <pic:spPr bwMode="auto">
                     <a:xfrm>
                       <a:off x="0" y="0"/>
-                      <a:ext cx="5943600" cy="3959225"/>
+                      <a:ext cx="7757920" cy="5168348"/>
                     </a:xfrm>
                     <a:prstGeom prst="rect">
                       <a:avLst/>
                     </a:prstGeom>
+                    <a:noFill/>
+                    <a:ln>
+                      <a:noFill/>
+                    </a:ln>
                   </pic:spPr>
                 </pic:pic>
               </a:graphicData>
@@ -1310,11 +1308,22 @@
           </wp:anchor>
         </w:drawing>
       </w:r>
+      <w:r>
+        <w:t>Task 2</w:t>
+      </w:r>
+      <w:bookmarkStart w:id="3" w:name="_GoBack"/>
+      <w:bookmarkEnd w:id="2"/>
+      <w:bookmarkEnd w:id="3"/>
     </w:p>
     <w:p>
       <w:pPr>
         <w:jc w:val="both"/>
       </w:pPr>
+    </w:p>
+    <w:p>
+      <w:pPr>
+        <w:jc w:val="both"/>
+      </w:pPr>
       <w:r>
         <w:t xml:space="preserve">The </w:t>
       </w:r>
@@ -1422,6 +1431,7 @@
         <w:jc w:val="both"/>
       </w:pPr>
       <w:r>
+        <w:lastRenderedPageBreak/>
         <w:t xml:space="preserve">Secondly, a </w:t>
       </w:r>
       <w:proofErr w:type="spellStart"/>
@@ -1481,11 +1491,7 @@
       </w:r>
       <w:proofErr w:type="spellEnd"/>
       <w:r>
-        <w:t xml:space="preserve"> class collaborates </w:t>
-      </w:r>
-      <w:r>
-        <w:lastRenderedPageBreak/>
-        <w:t xml:space="preserve">everything together, setting up the </w:t>
+        <w:t xml:space="preserve"> class collaborates everything together, setting up the </w:t>
       </w:r>
       <w:proofErr w:type="spellStart"/>
       <w:r>
@@ -1521,8 +1527,6 @@
       <w:r>
         <w:t>.</w:t>
       </w:r>
-      <w:bookmarkStart w:id="3" w:name="_GoBack"/>
-      <w:bookmarkEnd w:id="3"/>
     </w:p>
     <w:p>
       <w:pPr>
@@ -2648,7 +2652,7 @@
 </file>
 
 <file path=customXml/itemProps1.xml><?xml version="1.0" encoding="utf-8"?>
-<ds:datastoreItem xmlns:ds="http://schemas.openxmlformats.org/officeDocument/2006/customXml" ds:itemID="{22F61E7A-3193-4135-ABAB-45AFF5FEB2A1}">
+<ds:datastoreItem xmlns:ds="http://schemas.openxmlformats.org/officeDocument/2006/customXml" ds:itemID="{E76ACACE-5CB8-45E7-A941-6206D08992F3}">
   <ds:schemaRefs>
     <ds:schemaRef ds:uri="http://schemas.openxmlformats.org/officeDocument/2006/bibliography"/>
   </ds:schemaRefs>

</xml_diff>